<commit_message>
Updated URS with new UI to match SAD, added domeinmodel and added gitignore file
</commit_message>
<xml_diff>
--- a/SAD.docx
+++ b/SAD.docx
@@ -5,7 +5,7 @@
     <w:sdt>
       <w:sdtPr>
         <w:rPr>
-          <w:rFonts w:ascii="Malgun Gothic" w:eastAsia="Malgun Gothic" w:hAnsi="Malgun Gothic"/>
+          <w:rFonts w:asciiTheme="majorHAnsi" w:eastAsia="Malgun Gothic" w:hAnsiTheme="majorHAnsi" w:cstheme="majorHAnsi"/>
           <w:lang w:val="nl-NL"/>
         </w:rPr>
         <w:id w:val="1693645502"/>
@@ -19,13 +19,13 @@
         <w:p>
           <w:pPr>
             <w:rPr>
-              <w:rFonts w:ascii="Malgun Gothic" w:eastAsia="Malgun Gothic" w:hAnsi="Malgun Gothic"/>
+              <w:rFonts w:asciiTheme="majorHAnsi" w:eastAsia="Malgun Gothic" w:hAnsiTheme="majorHAnsi" w:cstheme="majorHAnsi"/>
               <w:lang w:val="nl-NL"/>
             </w:rPr>
           </w:pPr>
           <w:r>
             <w:rPr>
-              <w:rFonts w:ascii="Malgun Gothic" w:eastAsia="Malgun Gothic" w:hAnsi="Malgun Gothic"/>
+              <w:rFonts w:asciiTheme="majorHAnsi" w:eastAsia="Malgun Gothic" w:hAnsiTheme="majorHAnsi" w:cstheme="majorHAnsi"/>
               <w:noProof/>
               <w:lang w:val="nl-NL"/>
             </w:rPr>
@@ -539,7 +539,7 @@
         <w:p>
           <w:pPr>
             <w:rPr>
-              <w:rFonts w:ascii="Malgun Gothic" w:eastAsia="Malgun Gothic" w:hAnsi="Malgun Gothic"/>
+              <w:rFonts w:asciiTheme="majorHAnsi" w:eastAsia="Malgun Gothic" w:hAnsiTheme="majorHAnsi" w:cstheme="majorHAnsi"/>
               <w:lang w:val="nl-NL"/>
             </w:rPr>
           </w:pPr>
@@ -549,7 +549,7 @@
     <w:p>
       <w:pPr>
         <w:rPr>
-          <w:rFonts w:ascii="Malgun Gothic" w:eastAsia="Malgun Gothic" w:hAnsi="Malgun Gothic"/>
+          <w:rFonts w:asciiTheme="majorHAnsi" w:eastAsia="Malgun Gothic" w:hAnsiTheme="majorHAnsi" w:cstheme="majorHAnsi"/>
           <w:lang w:val="nl-NL"/>
         </w:rPr>
       </w:pPr>
@@ -558,13 +558,13 @@
       <w:pPr>
         <w:spacing w:before="0" w:after="160" w:line="259" w:lineRule="auto"/>
         <w:rPr>
-          <w:rFonts w:ascii="Malgun Gothic" w:eastAsia="Malgun Gothic" w:hAnsi="Malgun Gothic"/>
-          <w:lang w:val="nl-NL"/>
-        </w:rPr>
-      </w:pPr>
-      <w:r>
-        <w:rPr>
-          <w:rFonts w:ascii="Malgun Gothic" w:eastAsia="Malgun Gothic" w:hAnsi="Malgun Gothic"/>
+          <w:rFonts w:asciiTheme="majorHAnsi" w:eastAsia="Malgun Gothic" w:hAnsiTheme="majorHAnsi" w:cstheme="majorHAnsi"/>
+          <w:lang w:val="nl-NL"/>
+        </w:rPr>
+      </w:pPr>
+      <w:r>
+        <w:rPr>
+          <w:rFonts w:asciiTheme="majorHAnsi" w:eastAsia="Malgun Gothic" w:hAnsiTheme="majorHAnsi" w:cstheme="majorHAnsi"/>
           <w:lang w:val="nl-NL"/>
         </w:rPr>
         <w:br w:type="page"/>
@@ -574,12 +574,14 @@
       <w:pPr>
         <w:pStyle w:val="Heading1"/>
         <w:rPr>
-          <w:lang w:val="nl-NL"/>
-        </w:rPr>
-      </w:pPr>
-      <w:bookmarkStart w:id="0" w:name="_Toc498527099"/>
-      <w:r>
-        <w:rPr>
+          <w:rFonts w:asciiTheme="majorHAnsi" w:hAnsiTheme="majorHAnsi" w:cstheme="majorHAnsi"/>
+          <w:lang w:val="nl-NL"/>
+        </w:rPr>
+      </w:pPr>
+      <w:bookmarkStart w:id="0" w:name="_Toc499129966"/>
+      <w:r>
+        <w:rPr>
+          <w:rFonts w:asciiTheme="majorHAnsi" w:hAnsiTheme="majorHAnsi" w:cstheme="majorHAnsi"/>
           <w:lang w:val="nl-NL"/>
         </w:rPr>
         <w:lastRenderedPageBreak/>
@@ -594,10 +596,10 @@
         <w:tblLook w:val="04A0" w:firstRow="1" w:lastRow="0" w:firstColumn="1" w:lastColumn="0" w:noHBand="0" w:noVBand="1"/>
       </w:tblPr>
       <w:tblGrid>
-        <w:gridCol w:w="855"/>
-        <w:gridCol w:w="5339"/>
-        <w:gridCol w:w="1801"/>
-        <w:gridCol w:w="1360"/>
+        <w:gridCol w:w="854"/>
+        <w:gridCol w:w="5417"/>
+        <w:gridCol w:w="1816"/>
+        <w:gridCol w:w="1268"/>
       </w:tblGrid>
       <w:tr>
         <w:tc>
@@ -607,14 +609,14 @@
           <w:p>
             <w:pPr>
               <w:rPr>
-                <w:rFonts w:ascii="Malgun Gothic" w:eastAsia="Malgun Gothic" w:hAnsi="Malgun Gothic"/>
+                <w:rFonts w:asciiTheme="majorHAnsi" w:eastAsia="Malgun Gothic" w:hAnsiTheme="majorHAnsi" w:cstheme="majorHAnsi"/>
                 <w:b/>
                 <w:lang w:val="nl-NL"/>
               </w:rPr>
             </w:pPr>
             <w:r>
               <w:rPr>
-                <w:rFonts w:ascii="Malgun Gothic" w:eastAsia="Malgun Gothic" w:hAnsi="Malgun Gothic"/>
+                <w:rFonts w:asciiTheme="majorHAnsi" w:eastAsia="Malgun Gothic" w:hAnsiTheme="majorHAnsi" w:cstheme="majorHAnsi"/>
                 <w:b/>
                 <w:lang w:val="nl-NL"/>
               </w:rPr>
@@ -629,14 +631,14 @@
           <w:p>
             <w:pPr>
               <w:rPr>
-                <w:rFonts w:ascii="Malgun Gothic" w:eastAsia="Malgun Gothic" w:hAnsi="Malgun Gothic"/>
+                <w:rFonts w:asciiTheme="majorHAnsi" w:eastAsia="Malgun Gothic" w:hAnsiTheme="majorHAnsi" w:cstheme="majorHAnsi"/>
                 <w:b/>
                 <w:lang w:val="nl-NL"/>
               </w:rPr>
             </w:pPr>
             <w:r>
               <w:rPr>
-                <w:rFonts w:ascii="Malgun Gothic" w:eastAsia="Malgun Gothic" w:hAnsi="Malgun Gothic"/>
+                <w:rFonts w:asciiTheme="majorHAnsi" w:eastAsia="Malgun Gothic" w:hAnsiTheme="majorHAnsi" w:cstheme="majorHAnsi"/>
                 <w:b/>
                 <w:lang w:val="nl-NL"/>
               </w:rPr>
@@ -651,14 +653,14 @@
           <w:p>
             <w:pPr>
               <w:rPr>
-                <w:rFonts w:ascii="Malgun Gothic" w:eastAsia="Malgun Gothic" w:hAnsi="Malgun Gothic"/>
+                <w:rFonts w:asciiTheme="majorHAnsi" w:eastAsia="Malgun Gothic" w:hAnsiTheme="majorHAnsi" w:cstheme="majorHAnsi"/>
                 <w:b/>
                 <w:lang w:val="nl-NL"/>
               </w:rPr>
             </w:pPr>
             <w:r>
               <w:rPr>
-                <w:rFonts w:ascii="Malgun Gothic" w:eastAsia="Malgun Gothic" w:hAnsi="Malgun Gothic"/>
+                <w:rFonts w:asciiTheme="majorHAnsi" w:eastAsia="Malgun Gothic" w:hAnsiTheme="majorHAnsi" w:cstheme="majorHAnsi"/>
                 <w:b/>
                 <w:lang w:val="nl-NL"/>
               </w:rPr>
@@ -673,14 +675,14 @@
           <w:p>
             <w:pPr>
               <w:rPr>
-                <w:rFonts w:ascii="Malgun Gothic" w:eastAsia="Malgun Gothic" w:hAnsi="Malgun Gothic"/>
+                <w:rFonts w:asciiTheme="majorHAnsi" w:eastAsia="Malgun Gothic" w:hAnsiTheme="majorHAnsi" w:cstheme="majorHAnsi"/>
                 <w:b/>
                 <w:lang w:val="nl-NL"/>
               </w:rPr>
             </w:pPr>
             <w:r>
               <w:rPr>
-                <w:rFonts w:ascii="Malgun Gothic" w:eastAsia="Malgun Gothic" w:hAnsi="Malgun Gothic"/>
+                <w:rFonts w:asciiTheme="majorHAnsi" w:eastAsia="Malgun Gothic" w:hAnsiTheme="majorHAnsi" w:cstheme="majorHAnsi"/>
                 <w:b/>
                 <w:lang w:val="nl-NL"/>
               </w:rPr>
@@ -697,14 +699,14 @@
           <w:p>
             <w:pPr>
               <w:rPr>
-                <w:rFonts w:ascii="Malgun Gothic" w:eastAsia="Malgun Gothic" w:hAnsi="Malgun Gothic"/>
+                <w:rFonts w:asciiTheme="majorHAnsi" w:eastAsia="Malgun Gothic" w:hAnsiTheme="majorHAnsi" w:cstheme="majorHAnsi"/>
                 <w:b/>
                 <w:lang w:val="nl-NL"/>
               </w:rPr>
             </w:pPr>
             <w:r>
               <w:rPr>
-                <w:rFonts w:ascii="Malgun Gothic" w:eastAsia="Malgun Gothic" w:hAnsi="Malgun Gothic"/>
+                <w:rFonts w:asciiTheme="majorHAnsi" w:eastAsia="Malgun Gothic" w:hAnsiTheme="majorHAnsi" w:cstheme="majorHAnsi"/>
                 <w:b/>
                 <w:lang w:val="nl-NL"/>
               </w:rPr>
@@ -719,13 +721,13 @@
           <w:p>
             <w:pPr>
               <w:rPr>
-                <w:rFonts w:ascii="Malgun Gothic" w:eastAsia="Malgun Gothic" w:hAnsi="Malgun Gothic"/>
+                <w:rFonts w:asciiTheme="majorHAnsi" w:eastAsia="Malgun Gothic" w:hAnsiTheme="majorHAnsi" w:cstheme="majorHAnsi"/>
                 <w:lang w:val="nl-NL"/>
               </w:rPr>
             </w:pPr>
             <w:r>
               <w:rPr>
-                <w:rFonts w:ascii="Malgun Gothic" w:eastAsia="Malgun Gothic" w:hAnsi="Malgun Gothic"/>
+                <w:rFonts w:asciiTheme="majorHAnsi" w:eastAsia="Malgun Gothic" w:hAnsiTheme="majorHAnsi" w:cstheme="majorHAnsi"/>
                 <w:lang w:val="nl-NL"/>
               </w:rPr>
               <w:t>Document opgezet d.m.v. template in grote lijnen in te vullen</w:t>
@@ -739,13 +741,13 @@
           <w:p>
             <w:pPr>
               <w:rPr>
-                <w:rFonts w:ascii="Malgun Gothic" w:eastAsia="Malgun Gothic" w:hAnsi="Malgun Gothic"/>
+                <w:rFonts w:asciiTheme="majorHAnsi" w:eastAsia="Malgun Gothic" w:hAnsiTheme="majorHAnsi" w:cstheme="majorHAnsi"/>
                 <w:lang w:val="nl-NL"/>
               </w:rPr>
             </w:pPr>
             <w:r>
               <w:rPr>
-                <w:rFonts w:ascii="Malgun Gothic" w:eastAsia="Malgun Gothic" w:hAnsi="Malgun Gothic"/>
+                <w:rFonts w:asciiTheme="majorHAnsi" w:eastAsia="Malgun Gothic" w:hAnsiTheme="majorHAnsi" w:cstheme="majorHAnsi"/>
                 <w:lang w:val="nl-NL"/>
               </w:rPr>
               <w:t>Michelle Broens</w:t>
@@ -759,30 +761,100 @@
           <w:p>
             <w:pPr>
               <w:rPr>
-                <w:rFonts w:ascii="Malgun Gothic" w:eastAsia="Malgun Gothic" w:hAnsi="Malgun Gothic"/>
+                <w:rFonts w:asciiTheme="majorHAnsi" w:eastAsia="Malgun Gothic" w:hAnsiTheme="majorHAnsi" w:cstheme="majorHAnsi"/>
                 <w:lang w:val="nl-NL"/>
               </w:rPr>
             </w:pPr>
             <w:r>
               <w:rPr>
-                <w:rFonts w:ascii="Malgun Gothic" w:eastAsia="Malgun Gothic" w:hAnsi="Malgun Gothic"/>
+                <w:rFonts w:asciiTheme="majorHAnsi" w:eastAsia="Malgun Gothic" w:hAnsiTheme="majorHAnsi" w:cstheme="majorHAnsi"/>
                 <w:lang w:val="nl-NL"/>
               </w:rPr>
-              <w:t>1</w:t>
-            </w:r>
-            <w:r>
-              <w:rPr>
-                <w:rFonts w:ascii="Malgun Gothic" w:eastAsia="Malgun Gothic" w:hAnsi="Malgun Gothic"/>
+              <w:t>15/11/2017</w:t>
+            </w:r>
+          </w:p>
+        </w:tc>
+      </w:tr>
+      <w:tr>
+        <w:tc>
+          <w:tcPr>
+            <w:tcW w:w="855" w:type="dxa"/>
+          </w:tcPr>
+          <w:p>
+            <w:pPr>
+              <w:rPr>
+                <w:rFonts w:asciiTheme="majorHAnsi" w:eastAsia="Malgun Gothic" w:hAnsiTheme="majorHAnsi" w:cstheme="majorHAnsi"/>
+                <w:b/>
                 <w:lang w:val="nl-NL"/>
               </w:rPr>
-              <w:t>5</w:t>
-            </w:r>
-            <w:r>
-              <w:rPr>
-                <w:rFonts w:ascii="Malgun Gothic" w:eastAsia="Malgun Gothic" w:hAnsi="Malgun Gothic"/>
+            </w:pPr>
+            <w:r>
+              <w:rPr>
+                <w:rFonts w:asciiTheme="majorHAnsi" w:eastAsia="Malgun Gothic" w:hAnsiTheme="majorHAnsi" w:cstheme="majorHAnsi"/>
+                <w:b/>
                 <w:lang w:val="nl-NL"/>
               </w:rPr>
-              <w:t>/11/2017</w:t>
+              <w:t>1.1</w:t>
+            </w:r>
+          </w:p>
+        </w:tc>
+        <w:tc>
+          <w:tcPr>
+            <w:tcW w:w="5440" w:type="dxa"/>
+          </w:tcPr>
+          <w:p>
+            <w:pPr>
+              <w:rPr>
+                <w:rFonts w:asciiTheme="majorHAnsi" w:eastAsia="Malgun Gothic" w:hAnsiTheme="majorHAnsi" w:cstheme="majorHAnsi"/>
+                <w:lang w:val="nl-NL"/>
+              </w:rPr>
+            </w:pPr>
+            <w:r>
+              <w:rPr>
+                <w:rFonts w:asciiTheme="majorHAnsi" w:eastAsia="Malgun Gothic" w:hAnsiTheme="majorHAnsi" w:cstheme="majorHAnsi"/>
+                <w:lang w:val="nl-NL"/>
+              </w:rPr>
+              <w:t>Domeinmodel toegevoegd</w:t>
+            </w:r>
+          </w:p>
+        </w:tc>
+        <w:tc>
+          <w:tcPr>
+            <w:tcW w:w="1821" w:type="dxa"/>
+          </w:tcPr>
+          <w:p>
+            <w:pPr>
+              <w:rPr>
+                <w:rFonts w:asciiTheme="majorHAnsi" w:eastAsia="Malgun Gothic" w:hAnsiTheme="majorHAnsi" w:cstheme="majorHAnsi"/>
+                <w:lang w:val="nl-NL"/>
+              </w:rPr>
+            </w:pPr>
+            <w:r>
+              <w:rPr>
+                <w:rFonts w:asciiTheme="majorHAnsi" w:eastAsia="Malgun Gothic" w:hAnsiTheme="majorHAnsi" w:cstheme="majorHAnsi"/>
+                <w:lang w:val="nl-NL"/>
+              </w:rPr>
+              <w:t>Michelle Broens</w:t>
+            </w:r>
+          </w:p>
+        </w:tc>
+        <w:tc>
+          <w:tcPr>
+            <w:tcW w:w="1239" w:type="dxa"/>
+          </w:tcPr>
+          <w:p>
+            <w:pPr>
+              <w:rPr>
+                <w:rFonts w:asciiTheme="majorHAnsi" w:eastAsia="Malgun Gothic" w:hAnsiTheme="majorHAnsi" w:cstheme="majorHAnsi"/>
+                <w:lang w:val="nl-NL"/>
+              </w:rPr>
+            </w:pPr>
+            <w:r>
+              <w:rPr>
+                <w:rFonts w:asciiTheme="majorHAnsi" w:eastAsia="Malgun Gothic" w:hAnsiTheme="majorHAnsi" w:cstheme="majorHAnsi"/>
+                <w:lang w:val="nl-NL"/>
+              </w:rPr>
+              <w:t>22/11/2017</w:t>
             </w:r>
           </w:p>
         </w:tc>
@@ -791,7 +863,7 @@
     <w:p>
       <w:pPr>
         <w:rPr>
-          <w:rFonts w:ascii="Malgun Gothic" w:eastAsia="Malgun Gothic" w:hAnsi="Malgun Gothic"/>
+          <w:rFonts w:asciiTheme="majorHAnsi" w:eastAsia="Malgun Gothic" w:hAnsiTheme="majorHAnsi" w:cstheme="majorHAnsi"/>
           <w:lang w:val="nl-NL"/>
         </w:rPr>
       </w:pPr>
@@ -800,13 +872,13 @@
       <w:pPr>
         <w:spacing w:before="0" w:after="160" w:line="259" w:lineRule="auto"/>
         <w:rPr>
-          <w:rFonts w:ascii="Malgun Gothic" w:eastAsia="Malgun Gothic" w:hAnsi="Malgun Gothic"/>
-          <w:lang w:val="nl-NL"/>
-        </w:rPr>
-      </w:pPr>
-      <w:r>
-        <w:rPr>
-          <w:rFonts w:ascii="Malgun Gothic" w:eastAsia="Malgun Gothic" w:hAnsi="Malgun Gothic"/>
+          <w:rFonts w:asciiTheme="majorHAnsi" w:eastAsia="Malgun Gothic" w:hAnsiTheme="majorHAnsi" w:cstheme="majorHAnsi"/>
+          <w:lang w:val="nl-NL"/>
+        </w:rPr>
+      </w:pPr>
+      <w:r>
+        <w:rPr>
+          <w:rFonts w:asciiTheme="majorHAnsi" w:eastAsia="Malgun Gothic" w:hAnsiTheme="majorHAnsi" w:cstheme="majorHAnsi"/>
           <w:lang w:val="nl-NL"/>
         </w:rPr>
         <w:br w:type="page"/>
@@ -815,6 +887,12 @@
     <w:sdt>
       <w:sdtPr>
         <w:rPr>
+          <w:rFonts w:asciiTheme="majorHAnsi" w:hAnsiTheme="majorHAnsi" w:cstheme="majorHAnsi"/>
+          <w:caps w:val="0"/>
+          <w:color w:val="auto"/>
+          <w:spacing w:val="0"/>
+          <w:sz w:val="22"/>
+          <w:szCs w:val="20"/>
           <w:lang w:val="nl-NL"/>
         </w:rPr>
         <w:id w:val="121971803"/>
@@ -825,15 +903,10 @@
       </w:sdtPr>
       <w:sdtEndPr>
         <w:rPr>
-          <w:rFonts w:ascii="Malgun Gothic" w:eastAsia="Malgun Gothic" w:hAnsi="Malgun Gothic"/>
+          <w:rFonts w:eastAsia="Malgun Gothic"/>
           <w:b/>
           <w:bCs/>
-          <w:caps w:val="0"/>
           <w:noProof/>
-          <w:color w:val="auto"/>
-          <w:spacing w:val="0"/>
-          <w:sz w:val="22"/>
-          <w:szCs w:val="20"/>
         </w:rPr>
       </w:sdtEndPr>
       <w:sdtContent>
@@ -841,14 +914,25 @@
           <w:pPr>
             <w:pStyle w:val="TOCHeading"/>
             <w:rPr>
+              <w:rFonts w:asciiTheme="majorHAnsi" w:hAnsiTheme="majorHAnsi" w:cstheme="majorHAnsi"/>
               <w:lang w:val="nl-NL"/>
             </w:rPr>
           </w:pPr>
           <w:r>
             <w:rPr>
+              <w:rFonts w:asciiTheme="majorHAnsi" w:hAnsiTheme="majorHAnsi" w:cstheme="majorHAnsi"/>
               <w:lang w:val="nl-NL"/>
             </w:rPr>
-            <w:t>Inhoudsopgave</w:t>
+            <w:t>Inhouds</w:t>
+          </w:r>
+          <w:bookmarkStart w:id="1" w:name="_GoBack"/>
+          <w:bookmarkEnd w:id="1"/>
+          <w:r>
+            <w:rPr>
+              <w:rFonts w:asciiTheme="majorHAnsi" w:hAnsiTheme="majorHAnsi" w:cstheme="majorHAnsi"/>
+              <w:lang w:val="nl-NL"/>
+            </w:rPr>
+            <w:t>opgave</w:t>
           </w:r>
         </w:p>
         <w:p>
@@ -860,34 +944,34 @@
             <w:rPr>
               <w:noProof/>
               <w:szCs w:val="22"/>
-              <w:lang w:val="nl-NL"/>
             </w:rPr>
           </w:pPr>
           <w:r>
             <w:rPr>
-              <w:rFonts w:ascii="Malgun Gothic" w:eastAsia="Malgun Gothic" w:hAnsi="Malgun Gothic"/>
+              <w:rFonts w:asciiTheme="majorHAnsi" w:eastAsia="Malgun Gothic" w:hAnsiTheme="majorHAnsi" w:cstheme="majorHAnsi"/>
               <w:lang w:val="nl-NL"/>
             </w:rPr>
             <w:fldChar w:fldCharType="begin"/>
           </w:r>
           <w:r>
             <w:rPr>
-              <w:rFonts w:ascii="Malgun Gothic" w:eastAsia="Malgun Gothic" w:hAnsi="Malgun Gothic"/>
+              <w:rFonts w:asciiTheme="majorHAnsi" w:eastAsia="Malgun Gothic" w:hAnsiTheme="majorHAnsi" w:cstheme="majorHAnsi"/>
               <w:lang w:val="nl-NL"/>
             </w:rPr>
             <w:instrText xml:space="preserve"> TOC \o "1-3" \h \z \u </w:instrText>
           </w:r>
           <w:r>
             <w:rPr>
-              <w:rFonts w:ascii="Malgun Gothic" w:eastAsia="Malgun Gothic" w:hAnsi="Malgun Gothic"/>
+              <w:rFonts w:asciiTheme="majorHAnsi" w:eastAsia="Malgun Gothic" w:hAnsiTheme="majorHAnsi" w:cstheme="majorHAnsi"/>
               <w:lang w:val="nl-NL"/>
             </w:rPr>
             <w:fldChar w:fldCharType="separate"/>
           </w:r>
-          <w:hyperlink w:anchor="_Toc498527099" w:history="1">
+          <w:hyperlink w:anchor="_Toc499129966" w:history="1">
             <w:r>
               <w:rPr>
                 <w:rStyle w:val="Hyperlink"/>
+                <w:rFonts w:asciiTheme="majorHAnsi" w:hAnsiTheme="majorHAnsi" w:cstheme="majorHAnsi"/>
                 <w:noProof/>
                 <w:lang w:val="nl-NL"/>
               </w:rPr>
@@ -912,7 +996,7 @@
                 <w:noProof/>
                 <w:webHidden/>
               </w:rPr>
-              <w:instrText xml:space="preserve"> PAGEREF _Toc498527099 \h </w:instrText>
+              <w:instrText xml:space="preserve"> PAGEREF _Toc499129966 \h </w:instrText>
             </w:r>
             <w:r>
               <w:rPr>
@@ -952,13 +1036,13 @@
             <w:rPr>
               <w:noProof/>
               <w:szCs w:val="22"/>
-              <w:lang w:val="nl-NL"/>
             </w:rPr>
           </w:pPr>
-          <w:hyperlink w:anchor="_Toc498527100" w:history="1">
+          <w:hyperlink w:anchor="_Toc499129967" w:history="1">
             <w:r>
               <w:rPr>
                 <w:rStyle w:val="Hyperlink"/>
+                <w:rFonts w:asciiTheme="majorHAnsi" w:hAnsiTheme="majorHAnsi" w:cstheme="majorHAnsi"/>
                 <w:noProof/>
                 <w:lang w:val="nl-NL"/>
               </w:rPr>
@@ -983,7 +1067,7 @@
                 <w:noProof/>
                 <w:webHidden/>
               </w:rPr>
-              <w:instrText xml:space="preserve"> PAGEREF _Toc498527100 \h </w:instrText>
+              <w:instrText xml:space="preserve"> PAGEREF _Toc499129967 \h </w:instrText>
             </w:r>
             <w:r>
               <w:rPr>
@@ -1023,14 +1107,13 @@
             <w:rPr>
               <w:noProof/>
               <w:szCs w:val="22"/>
-              <w:lang w:val="nl-NL"/>
             </w:rPr>
           </w:pPr>
-          <w:hyperlink w:anchor="_Toc498527101" w:history="1">
+          <w:hyperlink w:anchor="_Toc499129968" w:history="1">
             <w:r>
               <w:rPr>
                 <w:rStyle w:val="Hyperlink"/>
-                <w:rFonts w:ascii="Malgun Gothic" w:eastAsia="Malgun Gothic" w:hAnsi="Malgun Gothic"/>
+                <w:rFonts w:asciiTheme="majorHAnsi" w:eastAsia="Malgun Gothic" w:hAnsiTheme="majorHAnsi" w:cstheme="majorHAnsi"/>
                 <w:noProof/>
                 <w:lang w:val="nl-NL"/>
               </w:rPr>
@@ -1055,7 +1138,7 @@
                 <w:noProof/>
                 <w:webHidden/>
               </w:rPr>
-              <w:instrText xml:space="preserve"> PAGEREF _Toc498527101 \h </w:instrText>
+              <w:instrText xml:space="preserve"> PAGEREF _Toc499129968 \h </w:instrText>
             </w:r>
             <w:r>
               <w:rPr>
@@ -1075,7 +1158,7 @@
                 <w:noProof/>
                 <w:webHidden/>
               </w:rPr>
-              <w:t>4</w:t>
+              <w:t>0</w:t>
             </w:r>
             <w:r>
               <w:rPr>
@@ -1095,13 +1178,13 @@
             <w:rPr>
               <w:noProof/>
               <w:szCs w:val="22"/>
-              <w:lang w:val="nl-NL"/>
             </w:rPr>
           </w:pPr>
-          <w:hyperlink w:anchor="_Toc498527102" w:history="1">
+          <w:hyperlink w:anchor="_Toc499129969" w:history="1">
             <w:r>
               <w:rPr>
                 <w:rStyle w:val="Hyperlink"/>
+                <w:rFonts w:asciiTheme="majorHAnsi" w:hAnsiTheme="majorHAnsi" w:cstheme="majorHAnsi"/>
                 <w:noProof/>
                 <w:lang w:val="nl-NL"/>
               </w:rPr>
@@ -1126,7 +1209,7 @@
                 <w:noProof/>
                 <w:webHidden/>
               </w:rPr>
-              <w:instrText xml:space="preserve"> PAGEREF _Toc498527102 \h </w:instrText>
+              <w:instrText xml:space="preserve"> PAGEREF _Toc499129969 \h </w:instrText>
             </w:r>
             <w:r>
               <w:rPr>
@@ -1146,7 +1229,7 @@
                 <w:noProof/>
                 <w:webHidden/>
               </w:rPr>
-              <w:t>4</w:t>
+              <w:t>0</w:t>
             </w:r>
             <w:r>
               <w:rPr>
@@ -1166,13 +1249,13 @@
             <w:rPr>
               <w:noProof/>
               <w:szCs w:val="22"/>
-              <w:lang w:val="nl-NL"/>
             </w:rPr>
           </w:pPr>
-          <w:hyperlink w:anchor="_Toc498527103" w:history="1">
+          <w:hyperlink w:anchor="_Toc499129970" w:history="1">
             <w:r>
               <w:rPr>
                 <w:rStyle w:val="Hyperlink"/>
+                <w:rFonts w:asciiTheme="majorHAnsi" w:hAnsiTheme="majorHAnsi" w:cstheme="majorHAnsi"/>
                 <w:noProof/>
                 <w:lang w:val="nl-NL"/>
               </w:rPr>
@@ -1197,7 +1280,7 @@
                 <w:noProof/>
                 <w:webHidden/>
               </w:rPr>
-              <w:instrText xml:space="preserve"> PAGEREF _Toc498527103 \h </w:instrText>
+              <w:instrText xml:space="preserve"> PAGEREF _Toc499129970 \h </w:instrText>
             </w:r>
             <w:r>
               <w:rPr>
@@ -1217,7 +1300,7 @@
                 <w:noProof/>
                 <w:webHidden/>
               </w:rPr>
-              <w:t>4</w:t>
+              <w:t>0</w:t>
             </w:r>
             <w:r>
               <w:rPr>
@@ -1237,13 +1320,13 @@
             <w:rPr>
               <w:noProof/>
               <w:szCs w:val="22"/>
-              <w:lang w:val="nl-NL"/>
             </w:rPr>
           </w:pPr>
-          <w:hyperlink w:anchor="_Toc498527104" w:history="1">
+          <w:hyperlink w:anchor="_Toc499129971" w:history="1">
             <w:r>
               <w:rPr>
                 <w:rStyle w:val="Hyperlink"/>
+                <w:rFonts w:asciiTheme="majorHAnsi" w:hAnsiTheme="majorHAnsi" w:cstheme="majorHAnsi"/>
                 <w:noProof/>
                 <w:lang w:val="nl-NL"/>
               </w:rPr>
@@ -1268,7 +1351,7 @@
                 <w:noProof/>
                 <w:webHidden/>
               </w:rPr>
-              <w:instrText xml:space="preserve"> PAGEREF _Toc498527104 \h </w:instrText>
+              <w:instrText xml:space="preserve"> PAGEREF _Toc499129971 \h </w:instrText>
             </w:r>
             <w:r>
               <w:rPr>
@@ -1288,7 +1371,7 @@
                 <w:noProof/>
                 <w:webHidden/>
               </w:rPr>
-              <w:t>4</w:t>
+              <w:t>0</w:t>
             </w:r>
             <w:r>
               <w:rPr>
@@ -1308,13 +1391,13 @@
             <w:rPr>
               <w:noProof/>
               <w:szCs w:val="22"/>
-              <w:lang w:val="nl-NL"/>
             </w:rPr>
           </w:pPr>
-          <w:hyperlink w:anchor="_Toc498527105" w:history="1">
+          <w:hyperlink w:anchor="_Toc499129972" w:history="1">
             <w:r>
               <w:rPr>
                 <w:rStyle w:val="Hyperlink"/>
+                <w:rFonts w:asciiTheme="majorHAnsi" w:hAnsiTheme="majorHAnsi" w:cstheme="majorHAnsi"/>
                 <w:noProof/>
                 <w:lang w:val="nl-NL"/>
               </w:rPr>
@@ -1339,7 +1422,7 @@
                 <w:noProof/>
                 <w:webHidden/>
               </w:rPr>
-              <w:instrText xml:space="preserve"> PAGEREF _Toc498527105 \h </w:instrText>
+              <w:instrText xml:space="preserve"> PAGEREF _Toc499129972 \h </w:instrText>
             </w:r>
             <w:r>
               <w:rPr>
@@ -1359,7 +1442,7 @@
                 <w:noProof/>
                 <w:webHidden/>
               </w:rPr>
-              <w:t>5</w:t>
+              <w:t>0</w:t>
             </w:r>
             <w:r>
               <w:rPr>
@@ -1379,13 +1462,13 @@
             <w:rPr>
               <w:noProof/>
               <w:szCs w:val="22"/>
-              <w:lang w:val="nl-NL"/>
             </w:rPr>
           </w:pPr>
-          <w:hyperlink w:anchor="_Toc498527106" w:history="1">
+          <w:hyperlink w:anchor="_Toc499129973" w:history="1">
             <w:r>
               <w:rPr>
                 <w:rStyle w:val="Hyperlink"/>
+                <w:rFonts w:asciiTheme="majorHAnsi" w:hAnsiTheme="majorHAnsi" w:cstheme="majorHAnsi"/>
                 <w:noProof/>
                 <w:lang w:val="nl-NL"/>
               </w:rPr>
@@ -1410,7 +1493,7 @@
                 <w:noProof/>
                 <w:webHidden/>
               </w:rPr>
-              <w:instrText xml:space="preserve"> PAGEREF _Toc498527106 \h </w:instrText>
+              <w:instrText xml:space="preserve"> PAGEREF _Toc499129973 \h </w:instrText>
             </w:r>
             <w:r>
               <w:rPr>
@@ -1430,7 +1513,7 @@
                 <w:noProof/>
                 <w:webHidden/>
               </w:rPr>
-              <w:t>6</w:t>
+              <w:t>0</w:t>
             </w:r>
             <w:r>
               <w:rPr>
@@ -1450,17 +1533,17 @@
             <w:rPr>
               <w:noProof/>
               <w:szCs w:val="22"/>
-              <w:lang w:val="nl-NL"/>
             </w:rPr>
           </w:pPr>
-          <w:hyperlink w:anchor="_Toc498527107" w:history="1">
+          <w:hyperlink w:anchor="_Toc499129974" w:history="1">
             <w:r>
               <w:rPr>
                 <w:rStyle w:val="Hyperlink"/>
+                <w:rFonts w:asciiTheme="majorHAnsi" w:hAnsiTheme="majorHAnsi" w:cstheme="majorHAnsi"/>
                 <w:noProof/>
                 <w:lang w:val="nl-NL"/>
               </w:rPr>
-              <w:t>bijlage</w:t>
+              <w:t>Bijlage</w:t>
             </w:r>
             <w:r>
               <w:rPr>
@@ -1481,7 +1564,7 @@
                 <w:noProof/>
                 <w:webHidden/>
               </w:rPr>
-              <w:instrText xml:space="preserve"> PAGEREF _Toc498527107 \h </w:instrText>
+              <w:instrText xml:space="preserve"> PAGEREF _Toc499129974 \h </w:instrText>
             </w:r>
             <w:r>
               <w:rPr>
@@ -1501,7 +1584,7 @@
                 <w:noProof/>
                 <w:webHidden/>
               </w:rPr>
-              <w:t>6</w:t>
+              <w:t>0</w:t>
             </w:r>
             <w:r>
               <w:rPr>
@@ -1521,13 +1604,13 @@
             <w:rPr>
               <w:noProof/>
               <w:szCs w:val="22"/>
-              <w:lang w:val="nl-NL"/>
             </w:rPr>
           </w:pPr>
-          <w:hyperlink w:anchor="_Toc498527108" w:history="1">
+          <w:hyperlink w:anchor="_Toc499129975" w:history="1">
             <w:r>
               <w:rPr>
                 <w:rStyle w:val="Hyperlink"/>
+                <w:rFonts w:asciiTheme="majorHAnsi" w:hAnsiTheme="majorHAnsi" w:cstheme="majorHAnsi"/>
                 <w:noProof/>
                 <w:lang w:val="nl-NL"/>
               </w:rPr>
@@ -1552,7 +1635,7 @@
                 <w:noProof/>
                 <w:webHidden/>
               </w:rPr>
-              <w:instrText xml:space="preserve"> PAGEREF _Toc498527108 \h </w:instrText>
+              <w:instrText xml:space="preserve"> PAGEREF _Toc499129975 \h </w:instrText>
             </w:r>
             <w:r>
               <w:rPr>
@@ -1572,7 +1655,7 @@
                 <w:noProof/>
                 <w:webHidden/>
               </w:rPr>
-              <w:t>6</w:t>
+              <w:t>0</w:t>
             </w:r>
             <w:r>
               <w:rPr>
@@ -1592,13 +1675,13 @@
             <w:rPr>
               <w:noProof/>
               <w:szCs w:val="22"/>
-              <w:lang w:val="nl-NL"/>
             </w:rPr>
           </w:pPr>
-          <w:hyperlink w:anchor="_Toc498527109" w:history="1">
+          <w:hyperlink w:anchor="_Toc499129976" w:history="1">
             <w:r>
               <w:rPr>
                 <w:rStyle w:val="Hyperlink"/>
+                <w:rFonts w:asciiTheme="majorHAnsi" w:hAnsiTheme="majorHAnsi" w:cstheme="majorHAnsi"/>
                 <w:noProof/>
                 <w:lang w:val="nl-NL"/>
               </w:rPr>
@@ -1623,7 +1706,7 @@
                 <w:noProof/>
                 <w:webHidden/>
               </w:rPr>
-              <w:instrText xml:space="preserve"> PAGEREF _Toc498527109 \h </w:instrText>
+              <w:instrText xml:space="preserve"> PAGEREF _Toc499129976 \h </w:instrText>
             </w:r>
             <w:r>
               <w:rPr>
@@ -1643,7 +1726,7 @@
                 <w:noProof/>
                 <w:webHidden/>
               </w:rPr>
-              <w:t>6</w:t>
+              <w:t>1</w:t>
             </w:r>
             <w:r>
               <w:rPr>
@@ -1663,13 +1746,13 @@
             <w:rPr>
               <w:noProof/>
               <w:szCs w:val="22"/>
-              <w:lang w:val="nl-NL"/>
             </w:rPr>
           </w:pPr>
-          <w:hyperlink w:anchor="_Toc498527110" w:history="1">
+          <w:hyperlink w:anchor="_Toc499129977" w:history="1">
             <w:r>
               <w:rPr>
                 <w:rStyle w:val="Hyperlink"/>
+                <w:rFonts w:asciiTheme="majorHAnsi" w:hAnsiTheme="majorHAnsi" w:cstheme="majorHAnsi"/>
                 <w:noProof/>
                 <w:lang w:val="nl-NL"/>
               </w:rPr>
@@ -1694,7 +1777,7 @@
                 <w:noProof/>
                 <w:webHidden/>
               </w:rPr>
-              <w:instrText xml:space="preserve"> PAGEREF _Toc498527110 \h </w:instrText>
+              <w:instrText xml:space="preserve"> PAGEREF _Toc499129977 \h </w:instrText>
             </w:r>
             <w:r>
               <w:rPr>
@@ -1714,7 +1797,7 @@
                 <w:noProof/>
                 <w:webHidden/>
               </w:rPr>
-              <w:t>6</w:t>
+              <w:t>1</w:t>
             </w:r>
             <w:r>
               <w:rPr>
@@ -1734,13 +1817,13 @@
             <w:rPr>
               <w:noProof/>
               <w:szCs w:val="22"/>
-              <w:lang w:val="nl-NL"/>
             </w:rPr>
           </w:pPr>
-          <w:hyperlink w:anchor="_Toc498527111" w:history="1">
+          <w:hyperlink w:anchor="_Toc499129978" w:history="1">
             <w:r>
               <w:rPr>
                 <w:rStyle w:val="Hyperlink"/>
+                <w:rFonts w:asciiTheme="majorHAnsi" w:hAnsiTheme="majorHAnsi" w:cstheme="majorHAnsi"/>
                 <w:noProof/>
                 <w:lang w:val="nl-NL"/>
               </w:rPr>
@@ -1765,7 +1848,7 @@
                 <w:noProof/>
                 <w:webHidden/>
               </w:rPr>
-              <w:instrText xml:space="preserve"> PAGEREF _Toc498527111 \h </w:instrText>
+              <w:instrText xml:space="preserve"> PAGEREF _Toc499129978 \h </w:instrText>
             </w:r>
             <w:r>
               <w:rPr>
@@ -1785,7 +1868,7 @@
                 <w:noProof/>
                 <w:webHidden/>
               </w:rPr>
-              <w:t>6</w:t>
+              <w:t>1</w:t>
             </w:r>
             <w:r>
               <w:rPr>
@@ -1805,13 +1888,13 @@
             <w:rPr>
               <w:noProof/>
               <w:szCs w:val="22"/>
-              <w:lang w:val="nl-NL"/>
             </w:rPr>
           </w:pPr>
-          <w:hyperlink w:anchor="_Toc498527112" w:history="1">
+          <w:hyperlink w:anchor="_Toc499129979" w:history="1">
             <w:r>
               <w:rPr>
                 <w:rStyle w:val="Hyperlink"/>
+                <w:rFonts w:asciiTheme="majorHAnsi" w:hAnsiTheme="majorHAnsi" w:cstheme="majorHAnsi"/>
                 <w:noProof/>
                 <w:lang w:val="nl-NL"/>
               </w:rPr>
@@ -1836,7 +1919,7 @@
                 <w:noProof/>
                 <w:webHidden/>
               </w:rPr>
-              <w:instrText xml:space="preserve"> PAGEREF _Toc498527112 \h </w:instrText>
+              <w:instrText xml:space="preserve"> PAGEREF _Toc499129979 \h </w:instrText>
             </w:r>
             <w:r>
               <w:rPr>
@@ -1856,7 +1939,7 @@
                 <w:noProof/>
                 <w:webHidden/>
               </w:rPr>
-              <w:t>6</w:t>
+              <w:t>1</w:t>
             </w:r>
             <w:r>
               <w:rPr>
@@ -1876,13 +1959,13 @@
             <w:rPr>
               <w:noProof/>
               <w:szCs w:val="22"/>
-              <w:lang w:val="nl-NL"/>
             </w:rPr>
           </w:pPr>
-          <w:hyperlink w:anchor="_Toc498527113" w:history="1">
+          <w:hyperlink w:anchor="_Toc499129980" w:history="1">
             <w:r>
               <w:rPr>
                 <w:rStyle w:val="Hyperlink"/>
+                <w:rFonts w:asciiTheme="majorHAnsi" w:hAnsiTheme="majorHAnsi" w:cstheme="majorHAnsi"/>
                 <w:noProof/>
                 <w:lang w:val="nl-NL"/>
               </w:rPr>
@@ -1907,7 +1990,7 @@
                 <w:noProof/>
                 <w:webHidden/>
               </w:rPr>
-              <w:instrText xml:space="preserve"> PAGEREF _Toc498527113 \h </w:instrText>
+              <w:instrText xml:space="preserve"> PAGEREF _Toc499129980 \h </w:instrText>
             </w:r>
             <w:r>
               <w:rPr>
@@ -1927,7 +2010,7 @@
                 <w:noProof/>
                 <w:webHidden/>
               </w:rPr>
-              <w:t>6</w:t>
+              <w:t>1</w:t>
             </w:r>
             <w:r>
               <w:rPr>
@@ -1947,13 +2030,13 @@
             <w:rPr>
               <w:noProof/>
               <w:szCs w:val="22"/>
-              <w:lang w:val="nl-NL"/>
             </w:rPr>
           </w:pPr>
-          <w:hyperlink w:anchor="_Toc498527114" w:history="1">
+          <w:hyperlink w:anchor="_Toc499129981" w:history="1">
             <w:r>
               <w:rPr>
                 <w:rStyle w:val="Hyperlink"/>
+                <w:rFonts w:asciiTheme="majorHAnsi" w:hAnsiTheme="majorHAnsi" w:cstheme="majorHAnsi"/>
                 <w:noProof/>
                 <w:lang w:val="nl-NL"/>
               </w:rPr>
@@ -1978,7 +2061,7 @@
                 <w:noProof/>
                 <w:webHidden/>
               </w:rPr>
-              <w:instrText xml:space="preserve"> PAGEREF _Toc498527114 \h </w:instrText>
+              <w:instrText xml:space="preserve"> PAGEREF _Toc499129981 \h </w:instrText>
             </w:r>
             <w:r>
               <w:rPr>
@@ -1998,7 +2081,7 @@
                 <w:noProof/>
                 <w:webHidden/>
               </w:rPr>
-              <w:t>7</w:t>
+              <w:t>2</w:t>
             </w:r>
             <w:r>
               <w:rPr>
@@ -2018,13 +2101,13 @@
             <w:rPr>
               <w:noProof/>
               <w:szCs w:val="22"/>
-              <w:lang w:val="nl-NL"/>
             </w:rPr>
           </w:pPr>
-          <w:hyperlink w:anchor="_Toc498527115" w:history="1">
+          <w:hyperlink w:anchor="_Toc499129982" w:history="1">
             <w:r>
               <w:rPr>
                 <w:rStyle w:val="Hyperlink"/>
+                <w:rFonts w:asciiTheme="majorHAnsi" w:hAnsiTheme="majorHAnsi" w:cstheme="majorHAnsi"/>
                 <w:noProof/>
                 <w:lang w:val="nl-NL"/>
               </w:rPr>
@@ -2049,7 +2132,7 @@
                 <w:noProof/>
                 <w:webHidden/>
               </w:rPr>
-              <w:instrText xml:space="preserve"> PAGEREF _Toc498527115 \h </w:instrText>
+              <w:instrText xml:space="preserve"> PAGEREF _Toc499129982 \h </w:instrText>
             </w:r>
             <w:r>
               <w:rPr>
@@ -2069,7 +2152,7 @@
                 <w:noProof/>
                 <w:webHidden/>
               </w:rPr>
-              <w:t>7</w:t>
+              <w:t>2</w:t>
             </w:r>
             <w:r>
               <w:rPr>
@@ -2089,13 +2172,13 @@
             <w:rPr>
               <w:noProof/>
               <w:szCs w:val="22"/>
-              <w:lang w:val="nl-NL"/>
             </w:rPr>
           </w:pPr>
-          <w:hyperlink w:anchor="_Toc498527116" w:history="1">
+          <w:hyperlink w:anchor="_Toc499129983" w:history="1">
             <w:r>
               <w:rPr>
                 <w:rStyle w:val="Hyperlink"/>
+                <w:rFonts w:asciiTheme="majorHAnsi" w:hAnsiTheme="majorHAnsi" w:cstheme="majorHAnsi"/>
                 <w:noProof/>
                 <w:lang w:val="nl-NL"/>
               </w:rPr>
@@ -2120,7 +2203,7 @@
                 <w:noProof/>
                 <w:webHidden/>
               </w:rPr>
-              <w:instrText xml:space="preserve"> PAGEREF _Toc498527116 \h </w:instrText>
+              <w:instrText xml:space="preserve"> PAGEREF _Toc499129983 \h </w:instrText>
             </w:r>
             <w:r>
               <w:rPr>
@@ -2140,7 +2223,7 @@
                 <w:noProof/>
                 <w:webHidden/>
               </w:rPr>
-              <w:t>7</w:t>
+              <w:t>2</w:t>
             </w:r>
             <w:r>
               <w:rPr>
@@ -2160,13 +2243,13 @@
             <w:rPr>
               <w:noProof/>
               <w:szCs w:val="22"/>
-              <w:lang w:val="nl-NL"/>
             </w:rPr>
           </w:pPr>
-          <w:hyperlink w:anchor="_Toc498527117" w:history="1">
+          <w:hyperlink w:anchor="_Toc499129984" w:history="1">
             <w:r>
               <w:rPr>
                 <w:rStyle w:val="Hyperlink"/>
+                <w:rFonts w:asciiTheme="majorHAnsi" w:hAnsiTheme="majorHAnsi" w:cstheme="majorHAnsi"/>
                 <w:noProof/>
                 <w:lang w:val="nl-NL"/>
               </w:rPr>
@@ -2191,7 +2274,7 @@
                 <w:noProof/>
                 <w:webHidden/>
               </w:rPr>
-              <w:instrText xml:space="preserve"> PAGEREF _Toc498527117 \h </w:instrText>
+              <w:instrText xml:space="preserve"> PAGEREF _Toc499129984 \h </w:instrText>
             </w:r>
             <w:r>
               <w:rPr>
@@ -2211,7 +2294,7 @@
                 <w:noProof/>
                 <w:webHidden/>
               </w:rPr>
-              <w:t>8</w:t>
+              <w:t>3</w:t>
             </w:r>
             <w:r>
               <w:rPr>
@@ -2231,13 +2314,13 @@
             <w:rPr>
               <w:noProof/>
               <w:szCs w:val="22"/>
-              <w:lang w:val="nl-NL"/>
             </w:rPr>
           </w:pPr>
-          <w:hyperlink w:anchor="_Toc498527118" w:history="1">
+          <w:hyperlink w:anchor="_Toc499129985" w:history="1">
             <w:r>
               <w:rPr>
                 <w:rStyle w:val="Hyperlink"/>
+                <w:rFonts w:asciiTheme="majorHAnsi" w:hAnsiTheme="majorHAnsi" w:cstheme="majorHAnsi"/>
                 <w:noProof/>
                 <w:lang w:val="nl-NL"/>
               </w:rPr>
@@ -2262,7 +2345,7 @@
                 <w:noProof/>
                 <w:webHidden/>
               </w:rPr>
-              <w:instrText xml:space="preserve"> PAGEREF _Toc498527118 \h </w:instrText>
+              <w:instrText xml:space="preserve"> PAGEREF _Toc499129985 \h </w:instrText>
             </w:r>
             <w:r>
               <w:rPr>
@@ -2282,7 +2365,7 @@
                 <w:noProof/>
                 <w:webHidden/>
               </w:rPr>
-              <w:t>9</w:t>
+              <w:t>4</w:t>
             </w:r>
             <w:r>
               <w:rPr>
@@ -2302,13 +2385,13 @@
             <w:rPr>
               <w:noProof/>
               <w:szCs w:val="22"/>
-              <w:lang w:val="nl-NL"/>
             </w:rPr>
           </w:pPr>
-          <w:hyperlink w:anchor="_Toc498527119" w:history="1">
+          <w:hyperlink w:anchor="_Toc499129986" w:history="1">
             <w:r>
               <w:rPr>
                 <w:rStyle w:val="Hyperlink"/>
+                <w:rFonts w:asciiTheme="majorHAnsi" w:hAnsiTheme="majorHAnsi" w:cstheme="majorHAnsi"/>
                 <w:noProof/>
                 <w:lang w:val="nl-NL"/>
               </w:rPr>
@@ -2333,7 +2416,7 @@
                 <w:noProof/>
                 <w:webHidden/>
               </w:rPr>
-              <w:instrText xml:space="preserve"> PAGEREF _Toc498527119 \h </w:instrText>
+              <w:instrText xml:space="preserve"> PAGEREF _Toc499129986 \h </w:instrText>
             </w:r>
             <w:r>
               <w:rPr>
@@ -2353,7 +2436,7 @@
                 <w:noProof/>
                 <w:webHidden/>
               </w:rPr>
-              <w:t>10</w:t>
+              <w:t>5</w:t>
             </w:r>
             <w:r>
               <w:rPr>
@@ -2373,13 +2456,13 @@
             <w:rPr>
               <w:noProof/>
               <w:szCs w:val="22"/>
-              <w:lang w:val="nl-NL"/>
             </w:rPr>
           </w:pPr>
-          <w:hyperlink w:anchor="_Toc498527120" w:history="1">
+          <w:hyperlink w:anchor="_Toc499129987" w:history="1">
             <w:r>
               <w:rPr>
                 <w:rStyle w:val="Hyperlink"/>
+                <w:rFonts w:asciiTheme="majorHAnsi" w:hAnsiTheme="majorHAnsi" w:cstheme="majorHAnsi"/>
                 <w:noProof/>
                 <w:lang w:val="nl-NL"/>
               </w:rPr>
@@ -2404,7 +2487,7 @@
                 <w:noProof/>
                 <w:webHidden/>
               </w:rPr>
-              <w:instrText xml:space="preserve"> PAGEREF _Toc498527120 \h </w:instrText>
+              <w:instrText xml:space="preserve"> PAGEREF _Toc499129987 \h </w:instrText>
             </w:r>
             <w:r>
               <w:rPr>
@@ -2424,7 +2507,7 @@
                 <w:noProof/>
                 <w:webHidden/>
               </w:rPr>
-              <w:t>11</w:t>
+              <w:t>6</w:t>
             </w:r>
             <w:r>
               <w:rPr>
@@ -2444,17 +2527,17 @@
             <w:rPr>
               <w:noProof/>
               <w:szCs w:val="22"/>
-              <w:lang w:val="nl-NL"/>
             </w:rPr>
           </w:pPr>
-          <w:hyperlink w:anchor="_Toc498527121" w:history="1">
+          <w:hyperlink w:anchor="_Toc499129988" w:history="1">
             <w:r>
               <w:rPr>
                 <w:rStyle w:val="Hyperlink"/>
+                <w:rFonts w:asciiTheme="majorHAnsi" w:hAnsiTheme="majorHAnsi" w:cstheme="majorHAnsi"/>
                 <w:noProof/>
                 <w:lang w:val="nl-NL"/>
               </w:rPr>
-              <w:t>deployment diagram</w:t>
+              <w:t>Deployment diagram</w:t>
             </w:r>
             <w:r>
               <w:rPr>
@@ -2475,7 +2558,7 @@
                 <w:noProof/>
                 <w:webHidden/>
               </w:rPr>
-              <w:instrText xml:space="preserve"> PAGEREF _Toc498527121 \h </w:instrText>
+              <w:instrText xml:space="preserve"> PAGEREF _Toc499129988 \h </w:instrText>
             </w:r>
             <w:r>
               <w:rPr>
@@ -2495,7 +2578,7 @@
                 <w:noProof/>
                 <w:webHidden/>
               </w:rPr>
-              <w:t>11</w:t>
+              <w:t>6</w:t>
             </w:r>
             <w:r>
               <w:rPr>
@@ -2515,13 +2598,13 @@
             <w:rPr>
               <w:noProof/>
               <w:szCs w:val="22"/>
-              <w:lang w:val="nl-NL"/>
             </w:rPr>
           </w:pPr>
-          <w:hyperlink w:anchor="_Toc498527122" w:history="1">
+          <w:hyperlink w:anchor="_Toc499129989" w:history="1">
             <w:r>
               <w:rPr>
                 <w:rStyle w:val="Hyperlink"/>
+                <w:rFonts w:asciiTheme="majorHAnsi" w:hAnsiTheme="majorHAnsi" w:cstheme="majorHAnsi"/>
                 <w:noProof/>
                 <w:lang w:val="nl-NL"/>
               </w:rPr>
@@ -2546,7 +2629,7 @@
                 <w:noProof/>
                 <w:webHidden/>
               </w:rPr>
-              <w:instrText xml:space="preserve"> PAGEREF _Toc498527122 \h </w:instrText>
+              <w:instrText xml:space="preserve"> PAGEREF _Toc499129989 \h </w:instrText>
             </w:r>
             <w:r>
               <w:rPr>
@@ -2566,7 +2649,7 @@
                 <w:noProof/>
                 <w:webHidden/>
               </w:rPr>
-              <w:t>11</w:t>
+              <w:t>6</w:t>
             </w:r>
             <w:r>
               <w:rPr>
@@ -2586,13 +2669,13 @@
             <w:rPr>
               <w:noProof/>
               <w:szCs w:val="22"/>
-              <w:lang w:val="nl-NL"/>
             </w:rPr>
           </w:pPr>
-          <w:hyperlink w:anchor="_Toc498527123" w:history="1">
+          <w:hyperlink w:anchor="_Toc499129990" w:history="1">
             <w:r>
               <w:rPr>
                 <w:rStyle w:val="Hyperlink"/>
+                <w:rFonts w:asciiTheme="majorHAnsi" w:hAnsiTheme="majorHAnsi" w:cstheme="majorHAnsi"/>
                 <w:noProof/>
                 <w:lang w:val="nl-NL"/>
               </w:rPr>
@@ -2617,7 +2700,7 @@
                 <w:noProof/>
                 <w:webHidden/>
               </w:rPr>
-              <w:instrText xml:space="preserve"> PAGEREF _Toc498527123 \h </w:instrText>
+              <w:instrText xml:space="preserve"> PAGEREF _Toc499129990 \h </w:instrText>
             </w:r>
             <w:r>
               <w:rPr>
@@ -2637,7 +2720,7 @@
                 <w:noProof/>
                 <w:webHidden/>
               </w:rPr>
-              <w:t>12</w:t>
+              <w:t>7</w:t>
             </w:r>
             <w:r>
               <w:rPr>
@@ -2651,13 +2734,13 @@
         <w:p>
           <w:pPr>
             <w:rPr>
-              <w:rFonts w:ascii="Malgun Gothic" w:eastAsia="Malgun Gothic" w:hAnsi="Malgun Gothic"/>
+              <w:rFonts w:asciiTheme="majorHAnsi" w:eastAsia="Malgun Gothic" w:hAnsiTheme="majorHAnsi" w:cstheme="majorHAnsi"/>
               <w:lang w:val="nl-NL"/>
             </w:rPr>
           </w:pPr>
           <w:r>
             <w:rPr>
-              <w:rFonts w:ascii="Malgun Gothic" w:eastAsia="Malgun Gothic" w:hAnsi="Malgun Gothic"/>
+              <w:rFonts w:asciiTheme="majorHAnsi" w:eastAsia="Malgun Gothic" w:hAnsiTheme="majorHAnsi" w:cstheme="majorHAnsi"/>
               <w:b/>
               <w:bCs/>
               <w:noProof/>
@@ -2672,30 +2755,30 @@
       <w:pPr>
         <w:spacing w:before="0" w:after="160" w:line="259" w:lineRule="auto"/>
         <w:rPr>
-          <w:rFonts w:ascii="Malgun Gothic" w:eastAsia="Malgun Gothic" w:hAnsi="Malgun Gothic"/>
-          <w:lang w:val="nl-NL"/>
-        </w:rPr>
-      </w:pPr>
-      <w:r>
-        <w:rPr>
-          <w:rFonts w:ascii="Malgun Gothic" w:eastAsia="Malgun Gothic" w:hAnsi="Malgun Gothic"/>
+          <w:rFonts w:asciiTheme="majorHAnsi" w:eastAsia="Malgun Gothic" w:hAnsiTheme="majorHAnsi" w:cstheme="majorHAnsi"/>
+          <w:lang w:val="nl-NL"/>
+        </w:rPr>
+      </w:pPr>
+      <w:r>
+        <w:rPr>
+          <w:rFonts w:asciiTheme="majorHAnsi" w:eastAsia="Malgun Gothic" w:hAnsiTheme="majorHAnsi" w:cstheme="majorHAnsi"/>
           <w:lang w:val="nl-NL"/>
         </w:rPr>
         <w:br w:type="page"/>
       </w:r>
-      <w:bookmarkStart w:id="1" w:name="_GoBack"/>
-      <w:bookmarkEnd w:id="1"/>
     </w:p>
     <w:p>
       <w:pPr>
         <w:pStyle w:val="Heading1"/>
         <w:rPr>
-          <w:lang w:val="nl-NL"/>
-        </w:rPr>
-      </w:pPr>
-      <w:bookmarkStart w:id="2" w:name="_Toc498527100"/>
-      <w:r>
-        <w:rPr>
+          <w:rFonts w:asciiTheme="majorHAnsi" w:hAnsiTheme="majorHAnsi" w:cstheme="majorHAnsi"/>
+          <w:lang w:val="nl-NL"/>
+        </w:rPr>
+      </w:pPr>
+      <w:bookmarkStart w:id="2" w:name="_Toc499129967"/>
+      <w:r>
+        <w:rPr>
+          <w:rFonts w:asciiTheme="majorHAnsi" w:hAnsiTheme="majorHAnsi" w:cstheme="majorHAnsi"/>
           <w:lang w:val="nl-NL"/>
         </w:rPr>
         <w:lastRenderedPageBreak/>
@@ -2706,14 +2789,14 @@
     <w:p>
       <w:pPr>
         <w:rPr>
-          <w:rFonts w:ascii="Malgun Gothic" w:eastAsia="Malgun Gothic" w:hAnsi="Malgun Gothic"/>
-          <w:i/>
-          <w:lang w:val="nl-NL"/>
-        </w:rPr>
-      </w:pPr>
-      <w:r>
-        <w:rPr>
-          <w:rFonts w:ascii="Malgun Gothic" w:eastAsia="Malgun Gothic" w:hAnsi="Malgun Gothic"/>
+          <w:rFonts w:asciiTheme="majorHAnsi" w:eastAsia="Malgun Gothic" w:hAnsiTheme="majorHAnsi" w:cstheme="majorHAnsi"/>
+          <w:i/>
+          <w:lang w:val="nl-NL"/>
+        </w:rPr>
+      </w:pPr>
+      <w:r>
+        <w:rPr>
+          <w:rFonts w:asciiTheme="majorHAnsi" w:eastAsia="Malgun Gothic" w:hAnsiTheme="majorHAnsi" w:cstheme="majorHAnsi"/>
           <w:i/>
           <w:lang w:val="nl-NL"/>
         </w:rPr>
@@ -2721,14 +2804,14 @@
       </w:r>
       <w:r>
         <w:rPr>
-          <w:rFonts w:ascii="Malgun Gothic" w:eastAsia="Malgun Gothic" w:hAnsi="Malgun Gothic"/>
+          <w:rFonts w:asciiTheme="majorHAnsi" w:eastAsia="Malgun Gothic" w:hAnsiTheme="majorHAnsi" w:cstheme="majorHAnsi"/>
           <w:lang w:val="nl-NL"/>
         </w:rPr>
         <w:t>roman (rechte letters)</w:t>
       </w:r>
       <w:r>
         <w:rPr>
-          <w:rFonts w:ascii="Malgun Gothic" w:eastAsia="Malgun Gothic" w:hAnsi="Malgun Gothic"/>
+          <w:rFonts w:asciiTheme="majorHAnsi" w:eastAsia="Malgun Gothic" w:hAnsiTheme="majorHAnsi" w:cstheme="majorHAnsi"/>
           <w:i/>
           <w:lang w:val="nl-NL"/>
         </w:rPr>
@@ -2738,14 +2821,14 @@
     <w:p>
       <w:pPr>
         <w:rPr>
-          <w:rFonts w:ascii="Malgun Gothic" w:eastAsia="Malgun Gothic" w:hAnsi="Malgun Gothic"/>
+          <w:rFonts w:asciiTheme="majorHAnsi" w:eastAsia="Malgun Gothic" w:hAnsiTheme="majorHAnsi" w:cstheme="majorHAnsi"/>
           <w:i/>
         </w:rPr>
       </w:pPr>
       <w:proofErr w:type="spellStart"/>
       <w:r>
         <w:rPr>
-          <w:rFonts w:ascii="Malgun Gothic" w:eastAsia="Malgun Gothic" w:hAnsi="Malgun Gothic"/>
+          <w:rFonts w:asciiTheme="majorHAnsi" w:eastAsia="Malgun Gothic" w:hAnsiTheme="majorHAnsi" w:cstheme="majorHAnsi"/>
           <w:i/>
         </w:rPr>
         <w:t>Beschrijf</w:t>
@@ -2753,7 +2836,7 @@
       <w:proofErr w:type="spellEnd"/>
       <w:r>
         <w:rPr>
-          <w:rFonts w:ascii="Malgun Gothic" w:eastAsia="Malgun Gothic" w:hAnsi="Malgun Gothic"/>
+          <w:rFonts w:asciiTheme="majorHAnsi" w:eastAsia="Malgun Gothic" w:hAnsiTheme="majorHAnsi" w:cstheme="majorHAnsi"/>
           <w:i/>
         </w:rPr>
         <w:t xml:space="preserve"> in de </w:t>
@@ -2761,7 +2844,7 @@
       <w:proofErr w:type="spellStart"/>
       <w:r>
         <w:rPr>
-          <w:rFonts w:ascii="Malgun Gothic" w:eastAsia="Malgun Gothic" w:hAnsi="Malgun Gothic"/>
+          <w:rFonts w:asciiTheme="majorHAnsi" w:eastAsia="Malgun Gothic" w:hAnsiTheme="majorHAnsi" w:cstheme="majorHAnsi"/>
           <w:i/>
         </w:rPr>
         <w:t>inleiding</w:t>
@@ -2769,7 +2852,7 @@
       <w:proofErr w:type="spellEnd"/>
       <w:r>
         <w:rPr>
-          <w:rFonts w:ascii="Malgun Gothic" w:eastAsia="Malgun Gothic" w:hAnsi="Malgun Gothic"/>
+          <w:rFonts w:asciiTheme="majorHAnsi" w:eastAsia="Malgun Gothic" w:hAnsiTheme="majorHAnsi" w:cstheme="majorHAnsi"/>
           <w:i/>
         </w:rPr>
         <w:t>:</w:t>
@@ -2784,13 +2867,13 @@
         </w:numPr>
         <w:spacing w:before="0" w:after="0" w:line="240" w:lineRule="auto"/>
         <w:rPr>
-          <w:rFonts w:ascii="Malgun Gothic" w:eastAsia="Malgun Gothic" w:hAnsi="Malgun Gothic"/>
-          <w:i/>
-        </w:rPr>
-      </w:pPr>
-      <w:r>
-        <w:rPr>
-          <w:rFonts w:ascii="Malgun Gothic" w:eastAsia="Malgun Gothic" w:hAnsi="Malgun Gothic"/>
+          <w:rFonts w:asciiTheme="majorHAnsi" w:eastAsia="Malgun Gothic" w:hAnsiTheme="majorHAnsi" w:cstheme="majorHAnsi"/>
+          <w:i/>
+        </w:rPr>
+      </w:pPr>
+      <w:r>
+        <w:rPr>
+          <w:rFonts w:asciiTheme="majorHAnsi" w:eastAsia="Malgun Gothic" w:hAnsiTheme="majorHAnsi" w:cstheme="majorHAnsi"/>
           <w:i/>
         </w:rPr>
         <w:t>De context van het project</w:t>
@@ -2805,13 +2888,13 @@
         </w:numPr>
         <w:spacing w:before="0" w:after="0" w:line="240" w:lineRule="auto"/>
         <w:rPr>
-          <w:rFonts w:ascii="Malgun Gothic" w:eastAsia="Malgun Gothic" w:hAnsi="Malgun Gothic"/>
-          <w:i/>
-        </w:rPr>
-      </w:pPr>
-      <w:r>
-        <w:rPr>
-          <w:rFonts w:ascii="Malgun Gothic" w:eastAsia="Malgun Gothic" w:hAnsi="Malgun Gothic"/>
+          <w:rFonts w:asciiTheme="majorHAnsi" w:eastAsia="Malgun Gothic" w:hAnsiTheme="majorHAnsi" w:cstheme="majorHAnsi"/>
+          <w:i/>
+        </w:rPr>
+      </w:pPr>
+      <w:r>
+        <w:rPr>
+          <w:rFonts w:asciiTheme="majorHAnsi" w:eastAsia="Malgun Gothic" w:hAnsiTheme="majorHAnsi" w:cstheme="majorHAnsi"/>
           <w:i/>
         </w:rPr>
         <w:t xml:space="preserve">De </w:t>
@@ -2819,7 +2902,7 @@
       <w:proofErr w:type="spellStart"/>
       <w:r>
         <w:rPr>
-          <w:rFonts w:ascii="Malgun Gothic" w:eastAsia="Malgun Gothic" w:hAnsi="Malgun Gothic"/>
+          <w:rFonts w:asciiTheme="majorHAnsi" w:eastAsia="Malgun Gothic" w:hAnsiTheme="majorHAnsi" w:cstheme="majorHAnsi"/>
           <w:i/>
         </w:rPr>
         <w:t>applicatie</w:t>
@@ -2835,14 +2918,14 @@
         </w:numPr>
         <w:spacing w:before="0" w:after="0" w:line="240" w:lineRule="auto"/>
         <w:rPr>
-          <w:rFonts w:ascii="Malgun Gothic" w:eastAsia="Malgun Gothic" w:hAnsi="Malgun Gothic"/>
-          <w:i/>
-          <w:lang w:val="nl-NL"/>
-        </w:rPr>
-      </w:pPr>
-      <w:r>
-        <w:rPr>
-          <w:rFonts w:ascii="Malgun Gothic" w:eastAsia="Malgun Gothic" w:hAnsi="Malgun Gothic"/>
+          <w:rFonts w:asciiTheme="majorHAnsi" w:eastAsia="Malgun Gothic" w:hAnsiTheme="majorHAnsi" w:cstheme="majorHAnsi"/>
+          <w:i/>
+          <w:lang w:val="nl-NL"/>
+        </w:rPr>
+      </w:pPr>
+      <w:r>
+        <w:rPr>
+          <w:rFonts w:asciiTheme="majorHAnsi" w:eastAsia="Malgun Gothic" w:hAnsiTheme="majorHAnsi" w:cstheme="majorHAnsi"/>
           <w:i/>
           <w:lang w:val="nl-NL"/>
         </w:rPr>
@@ -2858,13 +2941,13 @@
         </w:numPr>
         <w:spacing w:before="0" w:after="0" w:line="240" w:lineRule="auto"/>
         <w:rPr>
-          <w:rFonts w:ascii="Malgun Gothic" w:eastAsia="Malgun Gothic" w:hAnsi="Malgun Gothic"/>
-          <w:i/>
-        </w:rPr>
-      </w:pPr>
-      <w:r>
-        <w:rPr>
-          <w:rFonts w:ascii="Malgun Gothic" w:eastAsia="Malgun Gothic" w:hAnsi="Malgun Gothic"/>
+          <w:rFonts w:asciiTheme="majorHAnsi" w:eastAsia="Malgun Gothic" w:hAnsiTheme="majorHAnsi" w:cstheme="majorHAnsi"/>
+          <w:i/>
+        </w:rPr>
+      </w:pPr>
+      <w:r>
+        <w:rPr>
+          <w:rFonts w:asciiTheme="majorHAnsi" w:eastAsia="Malgun Gothic" w:hAnsiTheme="majorHAnsi" w:cstheme="majorHAnsi"/>
           <w:i/>
         </w:rPr>
         <w:t xml:space="preserve">Het </w:t>
@@ -2872,7 +2955,7 @@
       <w:proofErr w:type="spellStart"/>
       <w:r>
         <w:rPr>
-          <w:rFonts w:ascii="Malgun Gothic" w:eastAsia="Malgun Gothic" w:hAnsi="Malgun Gothic"/>
+          <w:rFonts w:asciiTheme="majorHAnsi" w:eastAsia="Malgun Gothic" w:hAnsiTheme="majorHAnsi" w:cstheme="majorHAnsi"/>
           <w:i/>
         </w:rPr>
         <w:t>doel</w:t>
@@ -2880,7 +2963,7 @@
       <w:proofErr w:type="spellEnd"/>
       <w:r>
         <w:rPr>
-          <w:rFonts w:ascii="Malgun Gothic" w:eastAsia="Malgun Gothic" w:hAnsi="Malgun Gothic"/>
+          <w:rFonts w:asciiTheme="majorHAnsi" w:eastAsia="Malgun Gothic" w:hAnsiTheme="majorHAnsi" w:cstheme="majorHAnsi"/>
           <w:i/>
         </w:rPr>
         <w:t xml:space="preserve"> van </w:t>
@@ -2888,7 +2971,7 @@
       <w:proofErr w:type="spellStart"/>
       <w:r>
         <w:rPr>
-          <w:rFonts w:ascii="Malgun Gothic" w:eastAsia="Malgun Gothic" w:hAnsi="Malgun Gothic"/>
+          <w:rFonts w:asciiTheme="majorHAnsi" w:eastAsia="Malgun Gothic" w:hAnsiTheme="majorHAnsi" w:cstheme="majorHAnsi"/>
           <w:i/>
         </w:rPr>
         <w:t>dit</w:t>
@@ -2896,7 +2979,7 @@
       <w:proofErr w:type="spellEnd"/>
       <w:r>
         <w:rPr>
-          <w:rFonts w:ascii="Malgun Gothic" w:eastAsia="Malgun Gothic" w:hAnsi="Malgun Gothic"/>
+          <w:rFonts w:asciiTheme="majorHAnsi" w:eastAsia="Malgun Gothic" w:hAnsiTheme="majorHAnsi" w:cstheme="majorHAnsi"/>
           <w:i/>
         </w:rPr>
         <w:t xml:space="preserve"> document</w:t>
@@ -2906,22 +2989,22 @@
       <w:pPr>
         <w:spacing w:before="0" w:after="0" w:line="240" w:lineRule="auto"/>
         <w:rPr>
-          <w:rFonts w:ascii="Malgun Gothic" w:eastAsia="Malgun Gothic" w:hAnsi="Malgun Gothic"/>
-          <w:i/>
-        </w:rPr>
-      </w:pPr>
-    </w:p>
-    <w:p>
-      <w:pPr>
-        <w:rPr>
-          <w:rFonts w:ascii="Malgun Gothic" w:eastAsia="Malgun Gothic" w:hAnsi="Malgun Gothic"/>
+          <w:rFonts w:asciiTheme="majorHAnsi" w:eastAsia="Malgun Gothic" w:hAnsiTheme="majorHAnsi" w:cstheme="majorHAnsi"/>
+          <w:i/>
+        </w:rPr>
+      </w:pPr>
+    </w:p>
+    <w:p>
+      <w:pPr>
+        <w:rPr>
+          <w:rFonts w:asciiTheme="majorHAnsi" w:eastAsia="Malgun Gothic" w:hAnsiTheme="majorHAnsi" w:cstheme="majorHAnsi"/>
           <w:b/>
           <w:lang w:val="nl-NL"/>
         </w:rPr>
       </w:pPr>
       <w:r>
         <w:rPr>
-          <w:rFonts w:ascii="Malgun Gothic" w:eastAsia="Malgun Gothic" w:hAnsi="Malgun Gothic"/>
+          <w:rFonts w:asciiTheme="majorHAnsi" w:eastAsia="Malgun Gothic" w:hAnsiTheme="majorHAnsi" w:cstheme="majorHAnsi"/>
           <w:b/>
           <w:lang w:val="nl-NL"/>
         </w:rPr>
@@ -2931,14 +3014,14 @@
     <w:p>
       <w:pPr>
         <w:rPr>
-          <w:rFonts w:ascii="Malgun Gothic" w:eastAsia="Malgun Gothic" w:hAnsi="Malgun Gothic"/>
+          <w:rFonts w:asciiTheme="majorHAnsi" w:eastAsia="Malgun Gothic" w:hAnsiTheme="majorHAnsi" w:cstheme="majorHAnsi"/>
           <w:b/>
           <w:lang w:val="nl-NL"/>
         </w:rPr>
       </w:pPr>
       <w:r>
         <w:rPr>
-          <w:rFonts w:ascii="Malgun Gothic" w:eastAsia="Malgun Gothic" w:hAnsi="Malgun Gothic"/>
+          <w:rFonts w:asciiTheme="majorHAnsi" w:eastAsia="Malgun Gothic" w:hAnsiTheme="majorHAnsi" w:cstheme="majorHAnsi"/>
           <w:b/>
           <w:lang w:val="nl-NL"/>
         </w:rPr>
@@ -2948,14 +3031,14 @@
     <w:p>
       <w:pPr>
         <w:rPr>
-          <w:rFonts w:ascii="Malgun Gothic" w:eastAsia="Malgun Gothic" w:hAnsi="Malgun Gothic"/>
+          <w:rFonts w:asciiTheme="majorHAnsi" w:eastAsia="Malgun Gothic" w:hAnsiTheme="majorHAnsi" w:cstheme="majorHAnsi"/>
           <w:b/>
           <w:lang w:val="nl-NL"/>
         </w:rPr>
       </w:pPr>
       <w:r>
         <w:rPr>
-          <w:rFonts w:ascii="Malgun Gothic" w:eastAsia="Malgun Gothic" w:hAnsi="Malgun Gothic"/>
+          <w:rFonts w:asciiTheme="majorHAnsi" w:eastAsia="Malgun Gothic" w:hAnsiTheme="majorHAnsi" w:cstheme="majorHAnsi"/>
           <w:b/>
           <w:lang w:val="nl-NL"/>
         </w:rPr>
@@ -2965,14 +3048,14 @@
     <w:p>
       <w:pPr>
         <w:rPr>
-          <w:rFonts w:ascii="Malgun Gothic" w:eastAsia="Malgun Gothic" w:hAnsi="Malgun Gothic"/>
+          <w:rFonts w:asciiTheme="majorHAnsi" w:eastAsia="Malgun Gothic" w:hAnsiTheme="majorHAnsi" w:cstheme="majorHAnsi"/>
           <w:b/>
           <w:lang w:val="nl-NL"/>
         </w:rPr>
       </w:pPr>
       <w:r>
         <w:rPr>
-          <w:rFonts w:ascii="Malgun Gothic" w:eastAsia="Malgun Gothic" w:hAnsi="Malgun Gothic"/>
+          <w:rFonts w:asciiTheme="majorHAnsi" w:eastAsia="Malgun Gothic" w:hAnsiTheme="majorHAnsi" w:cstheme="majorHAnsi"/>
           <w:b/>
           <w:lang w:val="nl-NL"/>
         </w:rPr>
@@ -2983,13 +3066,13 @@
       <w:pPr>
         <w:spacing w:before="0" w:after="160" w:line="259" w:lineRule="auto"/>
         <w:rPr>
-          <w:rFonts w:ascii="Malgun Gothic" w:eastAsia="Malgun Gothic" w:hAnsi="Malgun Gothic"/>
-          <w:lang w:val="nl-NL"/>
-        </w:rPr>
-      </w:pPr>
-      <w:r>
-        <w:rPr>
-          <w:rFonts w:ascii="Malgun Gothic" w:eastAsia="Malgun Gothic" w:hAnsi="Malgun Gothic"/>
+          <w:rFonts w:asciiTheme="majorHAnsi" w:eastAsia="Malgun Gothic" w:hAnsiTheme="majorHAnsi" w:cstheme="majorHAnsi"/>
+          <w:lang w:val="nl-NL"/>
+        </w:rPr>
+      </w:pPr>
+      <w:r>
+        <w:rPr>
+          <w:rFonts w:asciiTheme="majorHAnsi" w:eastAsia="Malgun Gothic" w:hAnsiTheme="majorHAnsi" w:cstheme="majorHAnsi"/>
           <w:lang w:val="nl-NL"/>
         </w:rPr>
         <w:br w:type="page"/>
@@ -2999,14 +3082,31 @@
       <w:pPr>
         <w:pStyle w:val="Heading1"/>
         <w:rPr>
-          <w:rFonts w:ascii="Malgun Gothic" w:eastAsia="Malgun Gothic" w:hAnsi="Malgun Gothic"/>
-          <w:lang w:val="nl-NL"/>
-        </w:rPr>
-      </w:pPr>
-      <w:bookmarkStart w:id="3" w:name="_Toc498527101"/>
-      <w:r>
-        <w:rPr>
-          <w:rFonts w:ascii="Malgun Gothic" w:eastAsia="Malgun Gothic" w:hAnsi="Malgun Gothic"/>
+          <w:rFonts w:asciiTheme="majorHAnsi" w:eastAsia="Malgun Gothic" w:hAnsiTheme="majorHAnsi" w:cstheme="majorHAnsi"/>
+          <w:lang w:val="nl-NL"/>
+        </w:rPr>
+        <w:sectPr>
+          <w:pgSz w:w="12240" w:h="15840"/>
+          <w:pgMar w:top="1440" w:right="1440" w:bottom="1440" w:left="1440" w:header="720" w:footer="720" w:gutter="0"/>
+          <w:pgNumType w:start="0"/>
+          <w:cols w:space="720"/>
+          <w:titlePg/>
+          <w:docGrid w:linePitch="360"/>
+        </w:sectPr>
+      </w:pPr>
+    </w:p>
+    <w:p>
+      <w:pPr>
+        <w:pStyle w:val="Heading1"/>
+        <w:rPr>
+          <w:rFonts w:asciiTheme="majorHAnsi" w:eastAsia="Malgun Gothic" w:hAnsiTheme="majorHAnsi" w:cstheme="majorHAnsi"/>
+          <w:lang w:val="nl-NL"/>
+        </w:rPr>
+      </w:pPr>
+      <w:bookmarkStart w:id="3" w:name="_Toc499129968"/>
+      <w:r>
+        <w:rPr>
+          <w:rFonts w:asciiTheme="majorHAnsi" w:eastAsia="Malgun Gothic" w:hAnsiTheme="majorHAnsi" w:cstheme="majorHAnsi"/>
           <w:lang w:val="nl-NL"/>
         </w:rPr>
         <w:lastRenderedPageBreak/>
@@ -3017,14 +3117,14 @@
     <w:p>
       <w:pPr>
         <w:rPr>
-          <w:rFonts w:ascii="Malgun Gothic" w:eastAsia="Malgun Gothic" w:hAnsi="Malgun Gothic"/>
-          <w:i/>
-          <w:lang w:val="nl-NL"/>
-        </w:rPr>
-      </w:pPr>
-      <w:r>
-        <w:rPr>
-          <w:rFonts w:ascii="Malgun Gothic" w:eastAsia="Malgun Gothic" w:hAnsi="Malgun Gothic"/>
+          <w:rFonts w:asciiTheme="majorHAnsi" w:eastAsia="Malgun Gothic" w:hAnsiTheme="majorHAnsi" w:cstheme="majorHAnsi"/>
+          <w:i/>
+          <w:lang w:val="nl-NL"/>
+        </w:rPr>
+      </w:pPr>
+      <w:r>
+        <w:rPr>
+          <w:rFonts w:asciiTheme="majorHAnsi" w:eastAsia="Malgun Gothic" w:hAnsiTheme="majorHAnsi" w:cstheme="majorHAnsi"/>
           <w:i/>
           <w:lang w:val="nl-NL"/>
         </w:rPr>
@@ -3033,14 +3133,95 @@
     </w:p>
     <w:p>
       <w:pPr>
+        <w:spacing w:before="0" w:after="160" w:line="259" w:lineRule="auto"/>
+        <w:rPr>
+          <w:rFonts w:asciiTheme="majorHAnsi" w:hAnsiTheme="majorHAnsi" w:cstheme="majorHAnsi"/>
+          <w:lang w:val="nl-NL"/>
+        </w:rPr>
+        <w:sectPr>
+          <w:pgSz w:w="12240" w:h="15840"/>
+          <w:pgMar w:top="1440" w:right="1440" w:bottom="1440" w:left="1440" w:header="720" w:footer="720" w:gutter="0"/>
+          <w:pgNumType w:start="0"/>
+          <w:cols w:space="720"/>
+          <w:titlePg/>
+          <w:docGrid w:linePitch="360"/>
+        </w:sectPr>
+      </w:pPr>
+    </w:p>
+    <w:p>
+      <w:pPr>
         <w:pStyle w:val="Heading2"/>
         <w:rPr>
-          <w:lang w:val="nl-NL"/>
-        </w:rPr>
-      </w:pPr>
-      <w:bookmarkStart w:id="4" w:name="_Toc498527102"/>
-      <w:r>
-        <w:rPr>
+          <w:rFonts w:asciiTheme="majorHAnsi" w:hAnsiTheme="majorHAnsi" w:cstheme="majorHAnsi"/>
+          <w:lang w:val="nl-NL"/>
+        </w:rPr>
+      </w:pPr>
+      <w:bookmarkStart w:id="4" w:name="_Toc499129969"/>
+      <w:r>
+        <w:rPr>
+          <w:noProof/>
+        </w:rPr>
+        <w:lastRenderedPageBreak/>
+        <w:drawing>
+          <wp:anchor distT="0" distB="0" distL="114300" distR="114300" simplePos="0" relativeHeight="251660288" behindDoc="0" locked="0" layoutInCell="1" allowOverlap="1" wp14:anchorId="37D85D9E">
+            <wp:simplePos x="0" y="0"/>
+            <wp:positionH relativeFrom="margin">
+              <wp:posOffset>-36179</wp:posOffset>
+            </wp:positionH>
+            <wp:positionV relativeFrom="margin">
+              <wp:posOffset>304248</wp:posOffset>
+            </wp:positionV>
+            <wp:extent cx="8229600" cy="6446520"/>
+            <wp:effectExtent l="0" t="0" r="0" b="0"/>
+            <wp:wrapSquare wrapText="bothSides"/>
+            <wp:docPr id="2" name="Picture 2" descr="https://documents.lucidchart.com/documents/14b06163-8882-46dd-8e96-78e237af77e9/pages/0_0?a=989&amp;x=-94&amp;y=-90&amp;w=1963&amp;h=1540&amp;store=1&amp;accept=image%2F*&amp;auth=LCA%207ac90cb6ade7873b68d254180df1ffa60a132a3d-ts%3D1511358828"/>
+            <wp:cNvGraphicFramePr>
+              <a:graphicFrameLocks xmlns:a="http://schemas.openxmlformats.org/drawingml/2006/main" noChangeAspect="1"/>
+            </wp:cNvGraphicFramePr>
+            <a:graphic xmlns:a="http://schemas.openxmlformats.org/drawingml/2006/main">
+              <a:graphicData uri="http://schemas.openxmlformats.org/drawingml/2006/picture">
+                <pic:pic xmlns:pic="http://schemas.openxmlformats.org/drawingml/2006/picture">
+                  <pic:nvPicPr>
+                    <pic:cNvPr id="0" name="Picture 3" descr="https://documents.lucidchart.com/documents/14b06163-8882-46dd-8e96-78e237af77e9/pages/0_0?a=989&amp;x=-94&amp;y=-90&amp;w=1963&amp;h=1540&amp;store=1&amp;accept=image%2F*&amp;auth=LCA%207ac90cb6ade7873b68d254180df1ffa60a132a3d-ts%3D1511358828"/>
+                    <pic:cNvPicPr>
+                      <a:picLocks noChangeAspect="1" noChangeArrowheads="1"/>
+                    </pic:cNvPicPr>
+                  </pic:nvPicPr>
+                  <pic:blipFill>
+                    <a:blip r:embed="rId9">
+                      <a:extLst>
+                        <a:ext uri="{28A0092B-C50C-407E-A947-70E740481C1C}">
+                          <a14:useLocalDpi xmlns:a14="http://schemas.microsoft.com/office/drawing/2010/main" val="0"/>
+                        </a:ext>
+                      </a:extLst>
+                    </a:blip>
+                    <a:srcRect/>
+                    <a:stretch>
+                      <a:fillRect/>
+                    </a:stretch>
+                  </pic:blipFill>
+                  <pic:spPr bwMode="auto">
+                    <a:xfrm>
+                      <a:off x="0" y="0"/>
+                      <a:ext cx="8229600" cy="6446520"/>
+                    </a:xfrm>
+                    <a:prstGeom prst="rect">
+                      <a:avLst/>
+                    </a:prstGeom>
+                    <a:noFill/>
+                    <a:ln>
+                      <a:noFill/>
+                    </a:ln>
+                  </pic:spPr>
+                </pic:pic>
+              </a:graphicData>
+            </a:graphic>
+          </wp:anchor>
+        </w:drawing>
+      </w:r>
+      <w:r>
+        <w:rPr>
+          <w:rFonts w:asciiTheme="majorHAnsi" w:hAnsiTheme="majorHAnsi" w:cstheme="majorHAnsi"/>
           <w:lang w:val="nl-NL"/>
         </w:rPr>
         <w:t>Diagram</w:t>
@@ -3049,23 +3230,38 @@
     </w:p>
     <w:p>
       <w:pPr>
-        <w:rPr>
-          <w:lang w:val="nl-NL"/>
-        </w:rPr>
+        <w:spacing w:before="0" w:after="160" w:line="259" w:lineRule="auto"/>
+        <w:rPr>
+          <w:rFonts w:asciiTheme="majorHAnsi" w:hAnsiTheme="majorHAnsi" w:cstheme="majorHAnsi"/>
+          <w:caps/>
+          <w:spacing w:val="15"/>
+          <w:lang w:val="nl-NL"/>
+        </w:rPr>
+        <w:sectPr>
+          <w:pgSz w:w="15840" w:h="12240" w:orient="landscape"/>
+          <w:pgMar w:top="1440" w:right="1440" w:bottom="1440" w:left="1440" w:header="720" w:footer="720" w:gutter="0"/>
+          <w:pgNumType w:start="0"/>
+          <w:cols w:space="720"/>
+          <w:titlePg/>
+          <w:docGrid w:linePitch="360"/>
+        </w:sectPr>
       </w:pPr>
     </w:p>
     <w:p>
       <w:pPr>
         <w:pStyle w:val="Heading2"/>
         <w:rPr>
-          <w:lang w:val="nl-NL"/>
-        </w:rPr>
-      </w:pPr>
-      <w:bookmarkStart w:id="5" w:name="_Toc498527103"/>
-      <w:r>
-        <w:rPr>
-          <w:lang w:val="nl-NL"/>
-        </w:rPr>
+          <w:rFonts w:asciiTheme="majorHAnsi" w:hAnsiTheme="majorHAnsi" w:cstheme="majorHAnsi"/>
+          <w:lang w:val="nl-NL"/>
+        </w:rPr>
+      </w:pPr>
+      <w:bookmarkStart w:id="5" w:name="_Toc499129970"/>
+      <w:r>
+        <w:rPr>
+          <w:rFonts w:asciiTheme="majorHAnsi" w:hAnsiTheme="majorHAnsi" w:cstheme="majorHAnsi"/>
+          <w:lang w:val="nl-NL"/>
+        </w:rPr>
+        <w:lastRenderedPageBreak/>
         <w:t>Bijlage</w:t>
       </w:r>
       <w:bookmarkEnd w:id="5"/>
@@ -3073,6 +3269,7 @@
     <w:p>
       <w:pPr>
         <w:rPr>
+          <w:rFonts w:asciiTheme="majorHAnsi" w:hAnsiTheme="majorHAnsi" w:cstheme="majorHAnsi"/>
           <w:lang w:val="nl-NL"/>
         </w:rPr>
       </w:pPr>
@@ -3081,12 +3278,14 @@
       <w:pPr>
         <w:pStyle w:val="Heading2"/>
         <w:rPr>
-          <w:lang w:val="nl-NL"/>
-        </w:rPr>
-      </w:pPr>
-      <w:bookmarkStart w:id="6" w:name="_Toc498527104"/>
-      <w:r>
-        <w:rPr>
+          <w:rFonts w:asciiTheme="majorHAnsi" w:hAnsiTheme="majorHAnsi" w:cstheme="majorHAnsi"/>
+          <w:lang w:val="nl-NL"/>
+        </w:rPr>
+      </w:pPr>
+      <w:bookmarkStart w:id="6" w:name="_Toc499129971"/>
+      <w:r>
+        <w:rPr>
+          <w:rFonts w:asciiTheme="majorHAnsi" w:hAnsiTheme="majorHAnsi" w:cstheme="majorHAnsi"/>
           <w:lang w:val="nl-NL"/>
         </w:rPr>
         <w:t>Afbakening</w:t>
@@ -3096,11 +3295,35 @@
     <w:p>
       <w:pPr>
         <w:rPr>
-          <w:lang w:val="nl-NL"/>
-        </w:rPr>
-      </w:pPr>
-      <w:r>
-        <w:rPr>
+          <w:rFonts w:asciiTheme="majorHAnsi" w:hAnsiTheme="majorHAnsi" w:cstheme="majorHAnsi"/>
+          <w:lang w:val="nl-NL"/>
+        </w:rPr>
+      </w:pPr>
+    </w:p>
+    <w:p>
+      <w:pPr>
+        <w:rPr>
+          <w:rFonts w:asciiTheme="majorHAnsi" w:hAnsiTheme="majorHAnsi" w:cstheme="majorHAnsi"/>
+          <w:lang w:val="nl-NL"/>
+        </w:rPr>
+      </w:pPr>
+    </w:p>
+    <w:p>
+      <w:pPr>
+        <w:spacing w:before="0" w:after="160" w:line="259" w:lineRule="auto"/>
+        <w:rPr>
+          <w:rFonts w:asciiTheme="majorHAnsi" w:hAnsiTheme="majorHAnsi" w:cstheme="majorHAnsi"/>
+          <w:caps/>
+          <w:color w:val="FFFFFF" w:themeColor="background1"/>
+          <w:spacing w:val="15"/>
+          <w:sz w:val="24"/>
+          <w:szCs w:val="22"/>
+          <w:lang w:val="nl-NL"/>
+        </w:rPr>
+      </w:pPr>
+      <w:r>
+        <w:rPr>
+          <w:rFonts w:asciiTheme="majorHAnsi" w:hAnsiTheme="majorHAnsi" w:cstheme="majorHAnsi"/>
           <w:lang w:val="nl-NL"/>
         </w:rPr>
         <w:br w:type="page"/>
@@ -3110,12 +3333,31 @@
       <w:pPr>
         <w:pStyle w:val="Heading1"/>
         <w:rPr>
-          <w:lang w:val="nl-NL"/>
-        </w:rPr>
-      </w:pPr>
-      <w:bookmarkStart w:id="7" w:name="_Toc498527105"/>
-      <w:r>
-        <w:rPr>
+          <w:rFonts w:asciiTheme="majorHAnsi" w:hAnsiTheme="majorHAnsi" w:cstheme="majorHAnsi"/>
+          <w:lang w:val="nl-NL"/>
+        </w:rPr>
+        <w:sectPr>
+          <w:pgSz w:w="12240" w:h="15840"/>
+          <w:pgMar w:top="1440" w:right="1440" w:bottom="1440" w:left="1440" w:header="720" w:footer="720" w:gutter="0"/>
+          <w:pgNumType w:start="0"/>
+          <w:cols w:space="720"/>
+          <w:titlePg/>
+          <w:docGrid w:linePitch="360"/>
+        </w:sectPr>
+      </w:pPr>
+    </w:p>
+    <w:p>
+      <w:pPr>
+        <w:pStyle w:val="Heading1"/>
+        <w:rPr>
+          <w:rFonts w:asciiTheme="majorHAnsi" w:hAnsiTheme="majorHAnsi" w:cstheme="majorHAnsi"/>
+          <w:lang w:val="nl-NL"/>
+        </w:rPr>
+      </w:pPr>
+      <w:bookmarkStart w:id="7" w:name="_Toc499129972"/>
+      <w:r>
+        <w:rPr>
+          <w:rFonts w:asciiTheme="majorHAnsi" w:hAnsiTheme="majorHAnsi" w:cstheme="majorHAnsi"/>
           <w:lang w:val="nl-NL"/>
         </w:rPr>
         <w:lastRenderedPageBreak/>
@@ -3126,14 +3368,14 @@
     <w:p>
       <w:pPr>
         <w:rPr>
-          <w:rFonts w:ascii="Malgun Gothic" w:eastAsia="Malgun Gothic" w:hAnsi="Malgun Gothic"/>
-          <w:i/>
-          <w:lang w:val="nl-NL"/>
-        </w:rPr>
-      </w:pPr>
-      <w:r>
-        <w:rPr>
-          <w:rFonts w:ascii="Malgun Gothic" w:eastAsia="Malgun Gothic" w:hAnsi="Malgun Gothic"/>
+          <w:rFonts w:asciiTheme="majorHAnsi" w:eastAsia="Malgun Gothic" w:hAnsiTheme="majorHAnsi" w:cstheme="majorHAnsi"/>
+          <w:i/>
+          <w:lang w:val="nl-NL"/>
+        </w:rPr>
+      </w:pPr>
+      <w:r>
+        <w:rPr>
+          <w:rFonts w:asciiTheme="majorHAnsi" w:eastAsia="Malgun Gothic" w:hAnsiTheme="majorHAnsi" w:cstheme="majorHAnsi"/>
           <w:i/>
           <w:lang w:val="nl-NL"/>
         </w:rPr>
@@ -3141,7 +3383,7 @@
       </w:r>
       <w:r>
         <w:rPr>
-          <w:rFonts w:ascii="Malgun Gothic" w:eastAsia="Malgun Gothic" w:hAnsi="Malgun Gothic"/>
+          <w:rFonts w:asciiTheme="majorHAnsi" w:eastAsia="Malgun Gothic" w:hAnsiTheme="majorHAnsi" w:cstheme="majorHAnsi"/>
           <w:i/>
           <w:lang w:val="nl-NL"/>
         </w:rPr>
@@ -3149,7 +3391,7 @@
       </w:r>
       <w:r>
         <w:rPr>
-          <w:rFonts w:ascii="Malgun Gothic" w:eastAsia="Malgun Gothic" w:hAnsi="Malgun Gothic"/>
+          <w:rFonts w:asciiTheme="majorHAnsi" w:eastAsia="Malgun Gothic" w:hAnsiTheme="majorHAnsi" w:cstheme="majorHAnsi"/>
           <w:i/>
           <w:lang w:val="nl-NL"/>
         </w:rPr>
@@ -3159,14 +3401,14 @@
     <w:p>
       <w:pPr>
         <w:rPr>
-          <w:rFonts w:ascii="Malgun Gothic" w:eastAsia="Malgun Gothic" w:hAnsi="Malgun Gothic"/>
-          <w:i/>
-          <w:lang w:val="nl-NL"/>
-        </w:rPr>
-      </w:pPr>
-      <w:r>
-        <w:rPr>
-          <w:rFonts w:ascii="Malgun Gothic" w:eastAsia="Malgun Gothic" w:hAnsi="Malgun Gothic"/>
+          <w:rFonts w:asciiTheme="majorHAnsi" w:eastAsia="Malgun Gothic" w:hAnsiTheme="majorHAnsi" w:cstheme="majorHAnsi"/>
+          <w:i/>
+          <w:lang w:val="nl-NL"/>
+        </w:rPr>
+      </w:pPr>
+      <w:r>
+        <w:rPr>
+          <w:rFonts w:asciiTheme="majorHAnsi" w:eastAsia="Malgun Gothic" w:hAnsiTheme="majorHAnsi" w:cstheme="majorHAnsi"/>
           <w:i/>
           <w:lang w:val="nl-NL"/>
         </w:rPr>
@@ -3176,14 +3418,14 @@
     <w:p>
       <w:pPr>
         <w:rPr>
-          <w:rFonts w:ascii="Malgun Gothic" w:eastAsia="Malgun Gothic" w:hAnsi="Malgun Gothic"/>
-          <w:i/>
-          <w:lang w:val="nl-NL"/>
-        </w:rPr>
-      </w:pPr>
-      <w:r>
-        <w:rPr>
-          <w:rFonts w:ascii="Malgun Gothic" w:eastAsia="Malgun Gothic" w:hAnsi="Malgun Gothic"/>
+          <w:rFonts w:asciiTheme="majorHAnsi" w:eastAsia="Malgun Gothic" w:hAnsiTheme="majorHAnsi" w:cstheme="majorHAnsi"/>
+          <w:i/>
+          <w:lang w:val="nl-NL"/>
+        </w:rPr>
+      </w:pPr>
+      <w:r>
+        <w:rPr>
+          <w:rFonts w:asciiTheme="majorHAnsi" w:eastAsia="Malgun Gothic" w:hAnsiTheme="majorHAnsi" w:cstheme="majorHAnsi"/>
           <w:i/>
           <w:lang w:val="nl-NL"/>
         </w:rPr>
@@ -3199,13 +3441,13 @@
         </w:numPr>
         <w:spacing w:before="0" w:after="0" w:line="240" w:lineRule="auto"/>
         <w:rPr>
-          <w:rFonts w:ascii="Malgun Gothic" w:eastAsia="Malgun Gothic" w:hAnsi="Malgun Gothic"/>
-          <w:i/>
-        </w:rPr>
-      </w:pPr>
-      <w:r>
-        <w:rPr>
-          <w:rFonts w:ascii="Malgun Gothic" w:eastAsia="Malgun Gothic" w:hAnsi="Malgun Gothic"/>
+          <w:rFonts w:asciiTheme="majorHAnsi" w:eastAsia="Malgun Gothic" w:hAnsiTheme="majorHAnsi" w:cstheme="majorHAnsi"/>
+          <w:i/>
+        </w:rPr>
+      </w:pPr>
+      <w:r>
+        <w:rPr>
+          <w:rFonts w:asciiTheme="majorHAnsi" w:eastAsia="Malgun Gothic" w:hAnsiTheme="majorHAnsi" w:cstheme="majorHAnsi"/>
           <w:i/>
           <w:lang w:val="nl-NL"/>
         </w:rPr>
@@ -3221,14 +3463,14 @@
         </w:numPr>
         <w:spacing w:before="0" w:after="0" w:line="240" w:lineRule="auto"/>
         <w:rPr>
-          <w:rFonts w:ascii="Malgun Gothic" w:eastAsia="Malgun Gothic" w:hAnsi="Malgun Gothic"/>
-          <w:i/>
-          <w:lang w:val="nl-NL"/>
-        </w:rPr>
-      </w:pPr>
-      <w:r>
-        <w:rPr>
-          <w:rFonts w:ascii="Malgun Gothic" w:eastAsia="Malgun Gothic" w:hAnsi="Malgun Gothic"/>
+          <w:rFonts w:asciiTheme="majorHAnsi" w:eastAsia="Malgun Gothic" w:hAnsiTheme="majorHAnsi" w:cstheme="majorHAnsi"/>
+          <w:i/>
+          <w:lang w:val="nl-NL"/>
+        </w:rPr>
+      </w:pPr>
+      <w:r>
+        <w:rPr>
+          <w:rFonts w:asciiTheme="majorHAnsi" w:eastAsia="Malgun Gothic" w:hAnsiTheme="majorHAnsi" w:cstheme="majorHAnsi"/>
           <w:i/>
           <w:lang w:val="nl-NL"/>
         </w:rPr>
@@ -3237,7 +3479,7 @@
       <w:proofErr w:type="gramStart"/>
       <w:r>
         <w:rPr>
-          <w:rFonts w:ascii="Malgun Gothic" w:eastAsia="Malgun Gothic" w:hAnsi="Malgun Gothic"/>
+          <w:rFonts w:asciiTheme="majorHAnsi" w:eastAsia="Malgun Gothic" w:hAnsiTheme="majorHAnsi" w:cstheme="majorHAnsi"/>
           <w:i/>
           <w:lang w:val="nl-NL"/>
         </w:rPr>
@@ -3246,7 +3488,7 @@
       <w:proofErr w:type="gramEnd"/>
       <w:r>
         <w:rPr>
-          <w:rFonts w:ascii="Malgun Gothic" w:eastAsia="Malgun Gothic" w:hAnsi="Malgun Gothic"/>
+          <w:rFonts w:asciiTheme="majorHAnsi" w:eastAsia="Malgun Gothic" w:hAnsiTheme="majorHAnsi" w:cstheme="majorHAnsi"/>
           <w:i/>
           <w:lang w:val="nl-NL"/>
         </w:rPr>
@@ -3262,14 +3504,14 @@
         </w:numPr>
         <w:spacing w:before="0" w:after="0" w:line="240" w:lineRule="auto"/>
         <w:rPr>
-          <w:rFonts w:ascii="Malgun Gothic" w:eastAsia="Malgun Gothic" w:hAnsi="Malgun Gothic"/>
-          <w:i/>
-          <w:lang w:val="nl-NL"/>
-        </w:rPr>
-      </w:pPr>
-      <w:r>
-        <w:rPr>
-          <w:rFonts w:ascii="Malgun Gothic" w:eastAsia="Malgun Gothic" w:hAnsi="Malgun Gothic"/>
+          <w:rFonts w:asciiTheme="majorHAnsi" w:eastAsia="Malgun Gothic" w:hAnsiTheme="majorHAnsi" w:cstheme="majorHAnsi"/>
+          <w:i/>
+          <w:lang w:val="nl-NL"/>
+        </w:rPr>
+      </w:pPr>
+      <w:r>
+        <w:rPr>
+          <w:rFonts w:asciiTheme="majorHAnsi" w:eastAsia="Malgun Gothic" w:hAnsiTheme="majorHAnsi" w:cstheme="majorHAnsi"/>
           <w:i/>
           <w:lang w:val="nl-NL"/>
         </w:rPr>
@@ -3285,14 +3527,14 @@
         </w:numPr>
         <w:spacing w:before="0" w:after="0" w:line="240" w:lineRule="auto"/>
         <w:rPr>
-          <w:rFonts w:ascii="Malgun Gothic" w:eastAsia="Malgun Gothic" w:hAnsi="Malgun Gothic"/>
-          <w:i/>
-          <w:lang w:val="nl-NL"/>
-        </w:rPr>
-      </w:pPr>
-      <w:r>
-        <w:rPr>
-          <w:rFonts w:ascii="Malgun Gothic" w:eastAsia="Malgun Gothic" w:hAnsi="Malgun Gothic"/>
+          <w:rFonts w:asciiTheme="majorHAnsi" w:eastAsia="Malgun Gothic" w:hAnsiTheme="majorHAnsi" w:cstheme="majorHAnsi"/>
+          <w:i/>
+          <w:lang w:val="nl-NL"/>
+        </w:rPr>
+      </w:pPr>
+      <w:r>
+        <w:rPr>
+          <w:rFonts w:asciiTheme="majorHAnsi" w:eastAsia="Malgun Gothic" w:hAnsiTheme="majorHAnsi" w:cstheme="majorHAnsi"/>
           <w:i/>
           <w:lang w:val="nl-NL"/>
         </w:rPr>
@@ -3308,14 +3550,14 @@
         </w:numPr>
         <w:spacing w:before="0" w:after="0" w:line="240" w:lineRule="auto"/>
         <w:rPr>
-          <w:rFonts w:ascii="Malgun Gothic" w:eastAsia="Malgun Gothic" w:hAnsi="Malgun Gothic"/>
-          <w:i/>
-          <w:lang w:val="nl-NL"/>
-        </w:rPr>
-      </w:pPr>
-      <w:r>
-        <w:rPr>
-          <w:rFonts w:ascii="Malgun Gothic" w:eastAsia="Malgun Gothic" w:hAnsi="Malgun Gothic"/>
+          <w:rFonts w:asciiTheme="majorHAnsi" w:eastAsia="Malgun Gothic" w:hAnsiTheme="majorHAnsi" w:cstheme="majorHAnsi"/>
+          <w:i/>
+          <w:lang w:val="nl-NL"/>
+        </w:rPr>
+      </w:pPr>
+      <w:r>
+        <w:rPr>
+          <w:rFonts w:asciiTheme="majorHAnsi" w:eastAsia="Malgun Gothic" w:hAnsiTheme="majorHAnsi" w:cstheme="majorHAnsi"/>
           <w:i/>
           <w:lang w:val="nl-NL"/>
         </w:rPr>
@@ -3331,14 +3573,14 @@
         </w:numPr>
         <w:spacing w:before="0" w:after="0" w:line="240" w:lineRule="auto"/>
         <w:rPr>
-          <w:rFonts w:ascii="Malgun Gothic" w:eastAsia="Malgun Gothic" w:hAnsi="Malgun Gothic"/>
-          <w:i/>
-          <w:lang w:val="nl-NL"/>
-        </w:rPr>
-      </w:pPr>
-      <w:r>
-        <w:rPr>
-          <w:rFonts w:ascii="Malgun Gothic" w:eastAsia="Malgun Gothic" w:hAnsi="Malgun Gothic"/>
+          <w:rFonts w:asciiTheme="majorHAnsi" w:eastAsia="Malgun Gothic" w:hAnsiTheme="majorHAnsi" w:cstheme="majorHAnsi"/>
+          <w:i/>
+          <w:lang w:val="nl-NL"/>
+        </w:rPr>
+      </w:pPr>
+      <w:r>
+        <w:rPr>
+          <w:rFonts w:asciiTheme="majorHAnsi" w:eastAsia="Malgun Gothic" w:hAnsiTheme="majorHAnsi" w:cstheme="majorHAnsi"/>
           <w:i/>
           <w:lang w:val="nl-NL"/>
         </w:rPr>
@@ -3354,13 +3596,13 @@
         </w:numPr>
         <w:spacing w:before="0" w:after="0" w:line="240" w:lineRule="auto"/>
         <w:rPr>
-          <w:rFonts w:ascii="Malgun Gothic" w:eastAsia="Malgun Gothic" w:hAnsi="Malgun Gothic"/>
-          <w:i/>
-        </w:rPr>
-      </w:pPr>
-      <w:r>
-        <w:rPr>
-          <w:rFonts w:ascii="Malgun Gothic" w:eastAsia="Malgun Gothic" w:hAnsi="Malgun Gothic"/>
+          <w:rFonts w:asciiTheme="majorHAnsi" w:eastAsia="Malgun Gothic" w:hAnsiTheme="majorHAnsi" w:cstheme="majorHAnsi"/>
+          <w:i/>
+        </w:rPr>
+      </w:pPr>
+      <w:r>
+        <w:rPr>
+          <w:rFonts w:asciiTheme="majorHAnsi" w:eastAsia="Malgun Gothic" w:hAnsiTheme="majorHAnsi" w:cstheme="majorHAnsi"/>
           <w:i/>
           <w:lang w:val="nl-NL"/>
         </w:rPr>
@@ -3370,14 +3612,14 @@
     <w:p>
       <w:pPr>
         <w:rPr>
-          <w:rFonts w:ascii="Malgun Gothic" w:eastAsia="Malgun Gothic" w:hAnsi="Malgun Gothic"/>
-          <w:i/>
-          <w:lang w:val="nl-NL"/>
-        </w:rPr>
-      </w:pPr>
-      <w:r>
-        <w:rPr>
-          <w:rFonts w:ascii="Malgun Gothic" w:eastAsia="Malgun Gothic" w:hAnsi="Malgun Gothic"/>
+          <w:rFonts w:asciiTheme="majorHAnsi" w:eastAsia="Malgun Gothic" w:hAnsiTheme="majorHAnsi" w:cstheme="majorHAnsi"/>
+          <w:i/>
+          <w:lang w:val="nl-NL"/>
+        </w:rPr>
+      </w:pPr>
+      <w:r>
+        <w:rPr>
+          <w:rFonts w:asciiTheme="majorHAnsi" w:eastAsia="Malgun Gothic" w:hAnsiTheme="majorHAnsi" w:cstheme="majorHAnsi"/>
           <w:i/>
           <w:lang w:val="nl-NL"/>
         </w:rPr>
@@ -3386,7 +3628,7 @@
       <w:proofErr w:type="spellStart"/>
       <w:r>
         <w:rPr>
-          <w:rFonts w:ascii="Malgun Gothic" w:eastAsia="Malgun Gothic" w:hAnsi="Malgun Gothic"/>
+          <w:rFonts w:asciiTheme="majorHAnsi" w:eastAsia="Malgun Gothic" w:hAnsiTheme="majorHAnsi" w:cstheme="majorHAnsi"/>
           <w:i/>
           <w:lang w:val="nl-NL"/>
         </w:rPr>
@@ -3395,75 +3637,183 @@
       <w:proofErr w:type="spellEnd"/>
       <w:r>
         <w:rPr>
-          <w:rFonts w:ascii="Malgun Gothic" w:eastAsia="Malgun Gothic" w:hAnsi="Malgun Gothic"/>
-          <w:i/>
-          <w:lang w:val="nl-NL"/>
-        </w:rPr>
-        <w:t xml:space="preserve">: port) wordt weergegeven door middel van een vierkantje op de rand van de component. Een poort kan een interface aanbieden (aangeboden poort) of behoefte hebben aan een interface (benodigde poort). Een poort die zowel een interface aanbiedt als een interface nodig heeft noemen we een </w:t>
-      </w:r>
-      <w:r>
-        <w:rPr>
-          <w:rFonts w:ascii="Malgun Gothic" w:eastAsia="Malgun Gothic" w:hAnsi="Malgun Gothic"/>
-          <w:i/>
+          <w:rFonts w:asciiTheme="majorHAnsi" w:eastAsia="Malgun Gothic" w:hAnsiTheme="majorHAnsi" w:cstheme="majorHAnsi"/>
+          <w:i/>
+          <w:lang w:val="nl-NL"/>
+        </w:rPr>
+        <w:t xml:space="preserve">: port) wordt weergegeven door middel van een vierkantje op de rand van de component. Een poort kan een interface aanbieden (aangeboden poort) of behoefte hebben aan een interface (benodigde poort). Een poort die zowel een interface aanbiedt als een interface nodig heeft noemen we een complexe poort. Meestal wordt een poort gerealiseerd door middel van een object dat de aanvraag van services doorgeeft naar een ander object binnen de component. Tijdens uitvoering van het programma zal een benodigde poort een verbinding leggen met een aangeboden poort van een andere component. Voor meer informatie over componentendiagrammen, zie Hoofdstuk 14 van Praktisch UML van Jos Warmer en Anneke </w:t>
+      </w:r>
+      <w:proofErr w:type="spellStart"/>
+      <w:r>
+        <w:rPr>
+          <w:rFonts w:asciiTheme="majorHAnsi" w:eastAsia="Malgun Gothic" w:hAnsiTheme="majorHAnsi" w:cstheme="majorHAnsi"/>
+          <w:i/>
+          <w:lang w:val="nl-NL"/>
+        </w:rPr>
+        <w:t>Kleppe</w:t>
+      </w:r>
+      <w:proofErr w:type="spellEnd"/>
+      <w:r>
+        <w:rPr>
+          <w:rFonts w:asciiTheme="majorHAnsi" w:eastAsia="Malgun Gothic" w:hAnsiTheme="majorHAnsi" w:cstheme="majorHAnsi"/>
+          <w:i/>
+          <w:lang w:val="nl-NL"/>
+        </w:rPr>
+        <w:t xml:space="preserve"> (vijfde editie, uitgever Pearson).</w:t>
+      </w:r>
+    </w:p>
+    <w:p>
+      <w:pPr>
+        <w:pStyle w:val="Heading2"/>
+        <w:rPr>
+          <w:rFonts w:asciiTheme="majorHAnsi" w:hAnsiTheme="majorHAnsi" w:cstheme="majorHAnsi"/>
+          <w:lang w:val="nl-NL"/>
+        </w:rPr>
+      </w:pPr>
+      <w:bookmarkStart w:id="8" w:name="_Toc499129973"/>
+      <w:r>
+        <w:rPr>
+          <w:rFonts w:asciiTheme="majorHAnsi" w:hAnsiTheme="majorHAnsi" w:cstheme="majorHAnsi"/>
+          <w:lang w:val="nl-NL"/>
+        </w:rPr>
+        <w:t>Componenten diagram</w:t>
+      </w:r>
+      <w:bookmarkEnd w:id="8"/>
+    </w:p>
+    <w:p>
+      <w:pPr>
+        <w:pStyle w:val="Heading2"/>
+        <w:rPr>
+          <w:rFonts w:asciiTheme="majorHAnsi" w:hAnsiTheme="majorHAnsi" w:cstheme="majorHAnsi"/>
+          <w:lang w:val="nl-NL"/>
+        </w:rPr>
+      </w:pPr>
+      <w:bookmarkStart w:id="9" w:name="_Toc499129974"/>
+      <w:r>
+        <w:rPr>
+          <w:rFonts w:asciiTheme="majorHAnsi" w:hAnsiTheme="majorHAnsi" w:cstheme="majorHAnsi"/>
+          <w:lang w:val="nl-NL"/>
+        </w:rPr>
+        <w:t>B</w:t>
+      </w:r>
+      <w:r>
+        <w:rPr>
+          <w:rFonts w:asciiTheme="majorHAnsi" w:hAnsiTheme="majorHAnsi" w:cstheme="majorHAnsi"/>
+          <w:lang w:val="nl-NL"/>
+        </w:rPr>
+        <w:t>ijlage</w:t>
+      </w:r>
+      <w:bookmarkEnd w:id="9"/>
+    </w:p>
+    <w:p>
+      <w:pPr>
+        <w:rPr>
+          <w:rFonts w:asciiTheme="majorHAnsi" w:hAnsiTheme="majorHAnsi" w:cstheme="majorHAnsi"/>
+          <w:lang w:val="nl-NL"/>
+        </w:rPr>
+      </w:pPr>
+    </w:p>
+    <w:p>
+      <w:pPr>
+        <w:pStyle w:val="Heading2"/>
+        <w:rPr>
+          <w:rFonts w:asciiTheme="majorHAnsi" w:hAnsiTheme="majorHAnsi" w:cstheme="majorHAnsi"/>
+          <w:lang w:val="nl-NL"/>
+        </w:rPr>
+      </w:pPr>
+      <w:bookmarkStart w:id="10" w:name="_Toc499129975"/>
+      <w:r>
+        <w:rPr>
+          <w:rFonts w:asciiTheme="majorHAnsi" w:hAnsiTheme="majorHAnsi" w:cstheme="majorHAnsi"/>
+          <w:lang w:val="nl-NL"/>
+        </w:rPr>
+        <w:t>Koppeling tussen componenten</w:t>
+      </w:r>
+      <w:bookmarkEnd w:id="10"/>
+    </w:p>
+    <w:p>
+      <w:pPr>
+        <w:rPr>
+          <w:rFonts w:asciiTheme="majorHAnsi" w:hAnsiTheme="majorHAnsi" w:cstheme="majorHAnsi"/>
+          <w:lang w:val="nl-NL"/>
+        </w:rPr>
+      </w:pPr>
+    </w:p>
+    <w:p>
+      <w:pPr>
+        <w:pStyle w:val="Heading2"/>
+        <w:rPr>
+          <w:rFonts w:asciiTheme="majorHAnsi" w:hAnsiTheme="majorHAnsi" w:cstheme="majorHAnsi"/>
+          <w:lang w:val="nl-NL"/>
+        </w:rPr>
+      </w:pPr>
+      <w:bookmarkStart w:id="11" w:name="_Toc499129976"/>
+      <w:r>
+        <w:rPr>
+          <w:rFonts w:asciiTheme="majorHAnsi" w:hAnsiTheme="majorHAnsi" w:cstheme="majorHAnsi"/>
           <w:lang w:val="nl-NL"/>
         </w:rPr>
         <w:lastRenderedPageBreak/>
-        <w:t xml:space="preserve">complexe poort. Meestal wordt een poort gerealiseerd door middel van een object dat de aanvraag van services doorgeeft naar een ander object binnen de component. Tijdens uitvoering van het programma zal een benodigde poort een verbinding leggen met een aangeboden poort van een andere component. Voor meer informatie over componentendiagrammen, zie Hoofdstuk 14 van Praktisch UML van Jos Warmer en Anneke </w:t>
-      </w:r>
-      <w:proofErr w:type="spellStart"/>
-      <w:r>
-        <w:rPr>
-          <w:rFonts w:ascii="Malgun Gothic" w:eastAsia="Malgun Gothic" w:hAnsi="Malgun Gothic"/>
-          <w:i/>
-          <w:lang w:val="nl-NL"/>
-        </w:rPr>
-        <w:t>Kleppe</w:t>
-      </w:r>
-      <w:proofErr w:type="spellEnd"/>
-      <w:r>
-        <w:rPr>
-          <w:rFonts w:ascii="Malgun Gothic" w:eastAsia="Malgun Gothic" w:hAnsi="Malgun Gothic"/>
-          <w:i/>
-          <w:lang w:val="nl-NL"/>
-        </w:rPr>
-        <w:t xml:space="preserve"> (vijfde editie, uitgever Pearson).</w:t>
-      </w:r>
+        <w:t>Synchronisatie tussen componenten</w:t>
+      </w:r>
+      <w:bookmarkEnd w:id="11"/>
+    </w:p>
+    <w:p>
+      <w:pPr>
+        <w:rPr>
+          <w:rFonts w:asciiTheme="majorHAnsi" w:hAnsiTheme="majorHAnsi" w:cstheme="majorHAnsi"/>
+          <w:lang w:val="nl-NL"/>
+        </w:rPr>
+      </w:pPr>
     </w:p>
     <w:p>
       <w:pPr>
         <w:pStyle w:val="Heading2"/>
         <w:rPr>
-          <w:lang w:val="nl-NL"/>
-        </w:rPr>
-      </w:pPr>
-      <w:bookmarkStart w:id="8" w:name="_Toc498527106"/>
-      <w:r>
-        <w:rPr>
-          <w:lang w:val="nl-NL"/>
-        </w:rPr>
-        <w:t>Componenten diagram</w:t>
-      </w:r>
-      <w:bookmarkEnd w:id="8"/>
+          <w:rFonts w:asciiTheme="majorHAnsi" w:hAnsiTheme="majorHAnsi" w:cstheme="majorHAnsi"/>
+          <w:lang w:val="nl-NL"/>
+        </w:rPr>
+      </w:pPr>
+      <w:bookmarkStart w:id="12" w:name="_Toc499129977"/>
+      <w:r>
+        <w:rPr>
+          <w:rFonts w:asciiTheme="majorHAnsi" w:hAnsiTheme="majorHAnsi" w:cstheme="majorHAnsi"/>
+          <w:lang w:val="nl-NL"/>
+        </w:rPr>
+        <w:t>Services per component</w:t>
+      </w:r>
+      <w:bookmarkEnd w:id="12"/>
+    </w:p>
+    <w:p>
+      <w:pPr>
+        <w:rPr>
+          <w:rFonts w:asciiTheme="majorHAnsi" w:hAnsiTheme="majorHAnsi" w:cstheme="majorHAnsi"/>
+          <w:lang w:val="nl-NL"/>
+        </w:rPr>
+      </w:pPr>
     </w:p>
     <w:p>
       <w:pPr>
         <w:pStyle w:val="Heading2"/>
         <w:rPr>
-          <w:lang w:val="nl-NL"/>
-        </w:rPr>
-      </w:pPr>
-      <w:bookmarkStart w:id="9" w:name="_Toc498527107"/>
-      <w:r>
-        <w:rPr>
-          <w:lang w:val="nl-NL"/>
-        </w:rPr>
-        <w:t>bijlage</w:t>
-      </w:r>
-      <w:bookmarkEnd w:id="9"/>
-    </w:p>
-    <w:p>
-      <w:pPr>
-        <w:rPr>
+          <w:rFonts w:asciiTheme="majorHAnsi" w:hAnsiTheme="majorHAnsi" w:cstheme="majorHAnsi"/>
+          <w:lang w:val="nl-NL"/>
+        </w:rPr>
+      </w:pPr>
+      <w:bookmarkStart w:id="13" w:name="_Toc499129978"/>
+      <w:r>
+        <w:rPr>
+          <w:rFonts w:asciiTheme="majorHAnsi" w:hAnsiTheme="majorHAnsi" w:cstheme="majorHAnsi"/>
+          <w:lang w:val="nl-NL"/>
+        </w:rPr>
+        <w:t>Allocatie van objecten</w:t>
+      </w:r>
+      <w:bookmarkEnd w:id="13"/>
+    </w:p>
+    <w:p>
+      <w:pPr>
+        <w:rPr>
+          <w:rFonts w:asciiTheme="majorHAnsi" w:hAnsiTheme="majorHAnsi" w:cstheme="majorHAnsi"/>
           <w:lang w:val="nl-NL"/>
         </w:rPr>
       </w:pPr>
@@ -3472,21 +3822,24 @@
       <w:pPr>
         <w:pStyle w:val="Heading2"/>
         <w:rPr>
-          <w:lang w:val="nl-NL"/>
-        </w:rPr>
-      </w:pPr>
-      <w:bookmarkStart w:id="10" w:name="_Toc498527108"/>
-      <w:r>
-        <w:rPr>
-          <w:lang w:val="nl-NL"/>
-        </w:rPr>
-        <w:t>Koppeling tussen componenten</w:t>
-      </w:r>
-      <w:bookmarkEnd w:id="10"/>
-    </w:p>
-    <w:p>
-      <w:pPr>
-        <w:rPr>
+          <w:rFonts w:asciiTheme="majorHAnsi" w:hAnsiTheme="majorHAnsi" w:cstheme="majorHAnsi"/>
+          <w:lang w:val="nl-NL"/>
+        </w:rPr>
+      </w:pPr>
+      <w:bookmarkStart w:id="14" w:name="_Toc499129979"/>
+      <w:r>
+        <w:rPr>
+          <w:rFonts w:asciiTheme="majorHAnsi" w:hAnsiTheme="majorHAnsi" w:cstheme="majorHAnsi"/>
+          <w:lang w:val="nl-NL"/>
+        </w:rPr>
+        <w:t>Remote objecten</w:t>
+      </w:r>
+      <w:bookmarkEnd w:id="14"/>
+    </w:p>
+    <w:p>
+      <w:pPr>
+        <w:rPr>
+          <w:rFonts w:asciiTheme="majorHAnsi" w:hAnsiTheme="majorHAnsi" w:cstheme="majorHAnsi"/>
           <w:lang w:val="nl-NL"/>
         </w:rPr>
       </w:pPr>
@@ -3495,104 +3848,14 @@
       <w:pPr>
         <w:pStyle w:val="Heading2"/>
         <w:rPr>
-          <w:lang w:val="nl-NL"/>
-        </w:rPr>
-      </w:pPr>
-      <w:bookmarkStart w:id="11" w:name="_Toc498527109"/>
-      <w:r>
-        <w:rPr>
-          <w:lang w:val="nl-NL"/>
-        </w:rPr>
-        <w:t>Synchronisatie tussen componenten</w:t>
-      </w:r>
-      <w:bookmarkEnd w:id="11"/>
-    </w:p>
-    <w:p>
-      <w:pPr>
-        <w:rPr>
-          <w:lang w:val="nl-NL"/>
-        </w:rPr>
-      </w:pPr>
-    </w:p>
-    <w:p>
-      <w:pPr>
-        <w:pStyle w:val="Heading2"/>
-        <w:rPr>
-          <w:lang w:val="nl-NL"/>
-        </w:rPr>
-      </w:pPr>
-      <w:bookmarkStart w:id="12" w:name="_Toc498527110"/>
-      <w:r>
-        <w:rPr>
-          <w:lang w:val="nl-NL"/>
-        </w:rPr>
-        <w:t>Services per component</w:t>
-      </w:r>
-      <w:bookmarkEnd w:id="12"/>
-    </w:p>
-    <w:p>
-      <w:pPr>
-        <w:rPr>
-          <w:lang w:val="nl-NL"/>
-        </w:rPr>
-      </w:pPr>
-    </w:p>
-    <w:p>
-      <w:pPr>
-        <w:pStyle w:val="Heading2"/>
-        <w:rPr>
-          <w:lang w:val="nl-NL"/>
-        </w:rPr>
-      </w:pPr>
-      <w:bookmarkStart w:id="13" w:name="_Toc498527111"/>
-      <w:r>
-        <w:rPr>
-          <w:lang w:val="nl-NL"/>
-        </w:rPr>
-        <w:t>Allocatie van objecten</w:t>
-      </w:r>
-      <w:bookmarkEnd w:id="13"/>
-    </w:p>
-    <w:p>
-      <w:pPr>
-        <w:rPr>
-          <w:lang w:val="nl-NL"/>
-        </w:rPr>
-      </w:pPr>
-    </w:p>
-    <w:p>
-      <w:pPr>
-        <w:pStyle w:val="Heading2"/>
-        <w:rPr>
-          <w:lang w:val="nl-NL"/>
-        </w:rPr>
-      </w:pPr>
-      <w:bookmarkStart w:id="14" w:name="_Toc498527112"/>
-      <w:r>
-        <w:rPr>
-          <w:lang w:val="nl-NL"/>
-        </w:rPr>
-        <w:t>Remote objecten</w:t>
-      </w:r>
-      <w:bookmarkEnd w:id="14"/>
-    </w:p>
-    <w:p>
-      <w:pPr>
-        <w:rPr>
-          <w:lang w:val="nl-NL"/>
-        </w:rPr>
-      </w:pPr>
-    </w:p>
-    <w:p>
-      <w:pPr>
-        <w:pStyle w:val="Heading2"/>
-        <w:rPr>
-          <w:lang w:val="nl-NL"/>
-        </w:rPr>
-      </w:pPr>
-      <w:bookmarkStart w:id="15" w:name="_Toc498527113"/>
-      <w:r>
-        <w:rPr>
+          <w:rFonts w:asciiTheme="majorHAnsi" w:hAnsiTheme="majorHAnsi" w:cstheme="majorHAnsi"/>
+          <w:lang w:val="nl-NL"/>
+        </w:rPr>
+      </w:pPr>
+      <w:bookmarkStart w:id="15" w:name="_Toc499129980"/>
+      <w:r>
+        <w:rPr>
+          <w:rFonts w:asciiTheme="majorHAnsi" w:hAnsiTheme="majorHAnsi" w:cstheme="majorHAnsi"/>
           <w:lang w:val="nl-NL"/>
         </w:rPr>
         <w:t>Packagestructuur</w:t>
@@ -3603,11 +3866,13 @@
       <w:pPr>
         <w:spacing w:before="0" w:after="160" w:line="259" w:lineRule="auto"/>
         <w:rPr>
-          <w:lang w:val="nl-NL"/>
-        </w:rPr>
-      </w:pPr>
-      <w:r>
-        <w:rPr>
+          <w:rFonts w:asciiTheme="majorHAnsi" w:hAnsiTheme="majorHAnsi" w:cstheme="majorHAnsi"/>
+          <w:lang w:val="nl-NL"/>
+        </w:rPr>
+      </w:pPr>
+      <w:r>
+        <w:rPr>
+          <w:rFonts w:asciiTheme="majorHAnsi" w:hAnsiTheme="majorHAnsi" w:cstheme="majorHAnsi"/>
           <w:lang w:val="nl-NL"/>
         </w:rPr>
         <w:br w:type="page"/>
@@ -3617,12 +3882,14 @@
       <w:pPr>
         <w:pStyle w:val="Heading1"/>
         <w:rPr>
-          <w:lang w:val="nl-NL"/>
-        </w:rPr>
-      </w:pPr>
-      <w:bookmarkStart w:id="16" w:name="_Toc498527114"/>
-      <w:r>
-        <w:rPr>
+          <w:rFonts w:asciiTheme="majorHAnsi" w:hAnsiTheme="majorHAnsi" w:cstheme="majorHAnsi"/>
+          <w:lang w:val="nl-NL"/>
+        </w:rPr>
+      </w:pPr>
+      <w:bookmarkStart w:id="16" w:name="_Toc499129981"/>
+      <w:r>
+        <w:rPr>
+          <w:rFonts w:asciiTheme="majorHAnsi" w:hAnsiTheme="majorHAnsi" w:cstheme="majorHAnsi"/>
           <w:lang w:val="nl-NL"/>
         </w:rPr>
         <w:lastRenderedPageBreak/>
@@ -3633,14 +3900,14 @@
     <w:p>
       <w:pPr>
         <w:rPr>
-          <w:rFonts w:ascii="Malgun Gothic" w:eastAsia="Malgun Gothic" w:hAnsi="Malgun Gothic"/>
-          <w:i/>
-          <w:lang w:val="nl-NL"/>
-        </w:rPr>
-      </w:pPr>
-      <w:r>
-        <w:rPr>
-          <w:rFonts w:ascii="Malgun Gothic" w:eastAsia="Malgun Gothic" w:hAnsi="Malgun Gothic"/>
+          <w:rFonts w:asciiTheme="majorHAnsi" w:eastAsia="Malgun Gothic" w:hAnsiTheme="majorHAnsi" w:cstheme="majorHAnsi"/>
+          <w:i/>
+          <w:lang w:val="nl-NL"/>
+        </w:rPr>
+      </w:pPr>
+      <w:r>
+        <w:rPr>
+          <w:rFonts w:asciiTheme="majorHAnsi" w:eastAsia="Malgun Gothic" w:hAnsiTheme="majorHAnsi" w:cstheme="majorHAnsi"/>
           <w:i/>
           <w:lang w:val="nl-NL"/>
         </w:rPr>
@@ -3649,7 +3916,7 @@
       <w:proofErr w:type="spellStart"/>
       <w:r>
         <w:rPr>
-          <w:rFonts w:ascii="Malgun Gothic" w:eastAsia="Malgun Gothic" w:hAnsi="Malgun Gothic"/>
+          <w:rFonts w:asciiTheme="majorHAnsi" w:eastAsia="Malgun Gothic" w:hAnsiTheme="majorHAnsi" w:cstheme="majorHAnsi"/>
           <w:i/>
           <w:lang w:val="nl-NL"/>
         </w:rPr>
@@ -3658,7 +3925,7 @@
       <w:proofErr w:type="spellEnd"/>
       <w:r>
         <w:rPr>
-          <w:rFonts w:ascii="Malgun Gothic" w:eastAsia="Malgun Gothic" w:hAnsi="Malgun Gothic"/>
+          <w:rFonts w:asciiTheme="majorHAnsi" w:eastAsia="Malgun Gothic" w:hAnsiTheme="majorHAnsi" w:cstheme="majorHAnsi"/>
           <w:i/>
           <w:lang w:val="nl-NL"/>
         </w:rPr>
@@ -3667,7 +3934,7 @@
       <w:proofErr w:type="spellStart"/>
       <w:r>
         <w:rPr>
-          <w:rFonts w:ascii="Malgun Gothic" w:eastAsia="Malgun Gothic" w:hAnsi="Malgun Gothic"/>
+          <w:rFonts w:asciiTheme="majorHAnsi" w:eastAsia="Malgun Gothic" w:hAnsiTheme="majorHAnsi" w:cstheme="majorHAnsi"/>
           <w:i/>
           <w:lang w:val="nl-NL"/>
         </w:rPr>
@@ -3676,40 +3943,24 @@
       <w:proofErr w:type="spellEnd"/>
       <w:r>
         <w:rPr>
-          <w:rFonts w:ascii="Malgun Gothic" w:eastAsia="Malgun Gothic" w:hAnsi="Malgun Gothic"/>
-          <w:i/>
-          <w:lang w:val="nl-NL"/>
-        </w:rPr>
-        <w:t xml:space="preserve">, RMI). Dit kan verschillen per eigenschap. Beschrijf tot slot wanneer communicatie plaatsvindt (push-pull, welk object is </w:t>
-      </w:r>
-      <w:r>
-        <w:rPr>
-          <w:rFonts w:ascii="Malgun Gothic" w:eastAsia="Malgun Gothic" w:hAnsi="Malgun Gothic"/>
-          <w:i/>
-          <w:lang w:val="nl-NL"/>
-        </w:rPr>
-        <w:t>leidend?</w:t>
-      </w:r>
-      <w:r>
-        <w:rPr>
-          <w:rFonts w:ascii="Malgun Gothic" w:eastAsia="Malgun Gothic" w:hAnsi="Malgun Gothic"/>
-          <w:i/>
-          <w:lang w:val="nl-NL"/>
-        </w:rPr>
-        <w:t xml:space="preserve"> etc.) Ook dit kan verschillen per eigenschap.</w:t>
-      </w:r>
-    </w:p>
-    <w:p>
-      <w:pPr>
-        <w:rPr>
-          <w:rFonts w:ascii="Malgun Gothic" w:eastAsia="Malgun Gothic" w:hAnsi="Malgun Gothic"/>
-          <w:i/>
-          <w:lang w:val="nl-NL"/>
-        </w:rPr>
-      </w:pPr>
-      <w:r>
-        <w:rPr>
-          <w:rFonts w:ascii="Malgun Gothic" w:eastAsia="Malgun Gothic" w:hAnsi="Malgun Gothic"/>
+          <w:rFonts w:asciiTheme="majorHAnsi" w:eastAsia="Malgun Gothic" w:hAnsiTheme="majorHAnsi" w:cstheme="majorHAnsi"/>
+          <w:i/>
+          <w:lang w:val="nl-NL"/>
+        </w:rPr>
+        <w:t>, RMI). Dit kan verschillen per eigenschap. Beschrijf tot slot wanneer communicatie plaatsvindt (push-pull, welk object is leidend? etc.) Ook dit kan verschillen per eigenschap.</w:t>
+      </w:r>
+    </w:p>
+    <w:p>
+      <w:pPr>
+        <w:rPr>
+          <w:rFonts w:asciiTheme="majorHAnsi" w:eastAsia="Malgun Gothic" w:hAnsiTheme="majorHAnsi" w:cstheme="majorHAnsi"/>
+          <w:i/>
+          <w:lang w:val="nl-NL"/>
+        </w:rPr>
+      </w:pPr>
+      <w:r>
+        <w:rPr>
+          <w:rFonts w:asciiTheme="majorHAnsi" w:eastAsia="Malgun Gothic" w:hAnsiTheme="majorHAnsi" w:cstheme="majorHAnsi"/>
           <w:i/>
           <w:lang w:val="nl-NL"/>
         </w:rPr>
@@ -3718,7 +3969,7 @@
       <w:proofErr w:type="spellStart"/>
       <w:r>
         <w:rPr>
-          <w:rFonts w:ascii="Malgun Gothic" w:eastAsia="Malgun Gothic" w:hAnsi="Malgun Gothic"/>
+          <w:rFonts w:asciiTheme="majorHAnsi" w:eastAsia="Malgun Gothic" w:hAnsiTheme="majorHAnsi" w:cstheme="majorHAnsi"/>
           <w:i/>
           <w:lang w:val="nl-NL"/>
         </w:rPr>
@@ -3727,7 +3978,7 @@
       <w:proofErr w:type="spellEnd"/>
       <w:r>
         <w:rPr>
-          <w:rFonts w:ascii="Malgun Gothic" w:eastAsia="Malgun Gothic" w:hAnsi="Malgun Gothic"/>
+          <w:rFonts w:asciiTheme="majorHAnsi" w:eastAsia="Malgun Gothic" w:hAnsiTheme="majorHAnsi" w:cstheme="majorHAnsi"/>
           <w:i/>
           <w:lang w:val="nl-NL"/>
         </w:rPr>
@@ -3736,7 +3987,7 @@
       <w:proofErr w:type="spellStart"/>
       <w:r>
         <w:rPr>
-          <w:rFonts w:ascii="Malgun Gothic" w:eastAsia="Malgun Gothic" w:hAnsi="Malgun Gothic"/>
+          <w:rFonts w:asciiTheme="majorHAnsi" w:eastAsia="Malgun Gothic" w:hAnsiTheme="majorHAnsi" w:cstheme="majorHAnsi"/>
           <w:i/>
           <w:lang w:val="nl-NL"/>
         </w:rPr>
@@ -3745,7 +3996,7 @@
       <w:proofErr w:type="spellEnd"/>
       <w:r>
         <w:rPr>
-          <w:rFonts w:ascii="Malgun Gothic" w:eastAsia="Malgun Gothic" w:hAnsi="Malgun Gothic"/>
+          <w:rFonts w:asciiTheme="majorHAnsi" w:eastAsia="Malgun Gothic" w:hAnsiTheme="majorHAnsi" w:cstheme="majorHAnsi"/>
           <w:i/>
           <w:lang w:val="nl-NL"/>
         </w:rPr>
@@ -3754,7 +4005,7 @@
       <w:proofErr w:type="spellStart"/>
       <w:r>
         <w:rPr>
-          <w:rFonts w:ascii="Malgun Gothic" w:eastAsia="Malgun Gothic" w:hAnsi="Malgun Gothic"/>
+          <w:rFonts w:asciiTheme="majorHAnsi" w:eastAsia="Malgun Gothic" w:hAnsiTheme="majorHAnsi" w:cstheme="majorHAnsi"/>
           <w:i/>
           <w:lang w:val="nl-NL"/>
         </w:rPr>
@@ -3763,7 +4014,7 @@
       <w:proofErr w:type="spellEnd"/>
       <w:r>
         <w:rPr>
-          <w:rFonts w:ascii="Malgun Gothic" w:eastAsia="Malgun Gothic" w:hAnsi="Malgun Gothic"/>
+          <w:rFonts w:asciiTheme="majorHAnsi" w:eastAsia="Malgun Gothic" w:hAnsiTheme="majorHAnsi" w:cstheme="majorHAnsi"/>
           <w:i/>
           <w:lang w:val="nl-NL"/>
         </w:rPr>
@@ -3774,12 +4025,14 @@
       <w:pPr>
         <w:pStyle w:val="Heading2"/>
         <w:rPr>
-          <w:lang w:val="nl-NL"/>
-        </w:rPr>
-      </w:pPr>
-      <w:bookmarkStart w:id="17" w:name="_Toc498527115"/>
-      <w:r>
-        <w:rPr>
+          <w:rFonts w:asciiTheme="majorHAnsi" w:hAnsiTheme="majorHAnsi" w:cstheme="majorHAnsi"/>
+          <w:lang w:val="nl-NL"/>
+        </w:rPr>
+      </w:pPr>
+      <w:bookmarkStart w:id="17" w:name="_Toc499129982"/>
+      <w:r>
+        <w:rPr>
+          <w:rFonts w:asciiTheme="majorHAnsi" w:hAnsiTheme="majorHAnsi" w:cstheme="majorHAnsi"/>
           <w:lang w:val="nl-NL"/>
         </w:rPr>
         <w:t>Klassendiagram</w:t>
@@ -3789,6 +4042,7 @@
     <w:p>
       <w:pPr>
         <w:rPr>
+          <w:rFonts w:asciiTheme="majorHAnsi" w:hAnsiTheme="majorHAnsi" w:cstheme="majorHAnsi"/>
           <w:lang w:val="nl-NL"/>
         </w:rPr>
       </w:pPr>
@@ -3797,12 +4051,14 @@
       <w:pPr>
         <w:pStyle w:val="Heading2"/>
         <w:rPr>
-          <w:lang w:val="nl-NL"/>
-        </w:rPr>
-      </w:pPr>
-      <w:bookmarkStart w:id="18" w:name="_Toc498527116"/>
-      <w:r>
-        <w:rPr>
+          <w:rFonts w:asciiTheme="majorHAnsi" w:hAnsiTheme="majorHAnsi" w:cstheme="majorHAnsi"/>
+          <w:lang w:val="nl-NL"/>
+        </w:rPr>
+      </w:pPr>
+      <w:bookmarkStart w:id="18" w:name="_Toc499129983"/>
+      <w:r>
+        <w:rPr>
+          <w:rFonts w:asciiTheme="majorHAnsi" w:hAnsiTheme="majorHAnsi" w:cstheme="majorHAnsi"/>
           <w:lang w:val="nl-NL"/>
         </w:rPr>
         <w:t>Bijlage</w:t>
@@ -3813,11 +4069,13 @@
       <w:pPr>
         <w:spacing w:before="0" w:after="160" w:line="259" w:lineRule="auto"/>
         <w:rPr>
-          <w:lang w:val="nl-NL"/>
-        </w:rPr>
-      </w:pPr>
-      <w:r>
-        <w:rPr>
+          <w:rFonts w:asciiTheme="majorHAnsi" w:hAnsiTheme="majorHAnsi" w:cstheme="majorHAnsi"/>
+          <w:lang w:val="nl-NL"/>
+        </w:rPr>
+      </w:pPr>
+      <w:r>
+        <w:rPr>
+          <w:rFonts w:asciiTheme="majorHAnsi" w:hAnsiTheme="majorHAnsi" w:cstheme="majorHAnsi"/>
           <w:lang w:val="nl-NL"/>
         </w:rPr>
         <w:br w:type="page"/>
@@ -3827,12 +4085,14 @@
       <w:pPr>
         <w:pStyle w:val="Heading1"/>
         <w:rPr>
-          <w:lang w:val="nl-NL"/>
-        </w:rPr>
-      </w:pPr>
-      <w:bookmarkStart w:id="19" w:name="_Toc498527117"/>
-      <w:r>
-        <w:rPr>
+          <w:rFonts w:asciiTheme="majorHAnsi" w:hAnsiTheme="majorHAnsi" w:cstheme="majorHAnsi"/>
+          <w:lang w:val="nl-NL"/>
+        </w:rPr>
+      </w:pPr>
+      <w:bookmarkStart w:id="19" w:name="_Toc499129984"/>
+      <w:r>
+        <w:rPr>
+          <w:rFonts w:asciiTheme="majorHAnsi" w:hAnsiTheme="majorHAnsi" w:cstheme="majorHAnsi"/>
           <w:lang w:val="nl-NL"/>
         </w:rPr>
         <w:lastRenderedPageBreak/>
@@ -3843,14 +4103,14 @@
     <w:p>
       <w:pPr>
         <w:rPr>
-          <w:rFonts w:ascii="Malgun Gothic" w:eastAsia="Malgun Gothic" w:hAnsi="Malgun Gothic"/>
-          <w:i/>
-          <w:lang w:val="nl-NL"/>
-        </w:rPr>
-      </w:pPr>
-      <w:r>
-        <w:rPr>
-          <w:rFonts w:ascii="Malgun Gothic" w:eastAsia="Malgun Gothic" w:hAnsi="Malgun Gothic"/>
+          <w:rFonts w:asciiTheme="majorHAnsi" w:eastAsia="Malgun Gothic" w:hAnsiTheme="majorHAnsi" w:cstheme="majorHAnsi"/>
+          <w:i/>
+          <w:lang w:val="nl-NL"/>
+        </w:rPr>
+      </w:pPr>
+      <w:r>
+        <w:rPr>
+          <w:rFonts w:asciiTheme="majorHAnsi" w:eastAsia="Malgun Gothic" w:hAnsiTheme="majorHAnsi" w:cstheme="majorHAnsi"/>
           <w:i/>
           <w:lang w:val="nl-NL"/>
         </w:rPr>
@@ -3859,7 +4119,7 @@
       <w:proofErr w:type="spellStart"/>
       <w:r>
         <w:rPr>
-          <w:rFonts w:ascii="Malgun Gothic" w:eastAsia="Malgun Gothic" w:hAnsi="Malgun Gothic"/>
+          <w:rFonts w:asciiTheme="majorHAnsi" w:eastAsia="Malgun Gothic" w:hAnsiTheme="majorHAnsi" w:cstheme="majorHAnsi"/>
           <w:i/>
           <w:lang w:val="nl-NL"/>
         </w:rPr>
@@ -3868,7 +4128,7 @@
       <w:proofErr w:type="spellEnd"/>
       <w:r>
         <w:rPr>
-          <w:rFonts w:ascii="Malgun Gothic" w:eastAsia="Malgun Gothic" w:hAnsi="Malgun Gothic"/>
+          <w:rFonts w:asciiTheme="majorHAnsi" w:eastAsia="Malgun Gothic" w:hAnsiTheme="majorHAnsi" w:cstheme="majorHAnsi"/>
           <w:i/>
           <w:lang w:val="nl-NL"/>
         </w:rPr>
@@ -3879,11 +4139,13 @@
       <w:pPr>
         <w:spacing w:before="0" w:after="160" w:line="259" w:lineRule="auto"/>
         <w:rPr>
-          <w:lang w:val="nl-NL"/>
-        </w:rPr>
-      </w:pPr>
-      <w:r>
-        <w:rPr>
+          <w:rFonts w:asciiTheme="majorHAnsi" w:hAnsiTheme="majorHAnsi" w:cstheme="majorHAnsi"/>
+          <w:lang w:val="nl-NL"/>
+        </w:rPr>
+      </w:pPr>
+      <w:r>
+        <w:rPr>
+          <w:rFonts w:asciiTheme="majorHAnsi" w:hAnsiTheme="majorHAnsi" w:cstheme="majorHAnsi"/>
           <w:lang w:val="nl-NL"/>
         </w:rPr>
         <w:br w:type="page"/>
@@ -3893,12 +4155,14 @@
       <w:pPr>
         <w:pStyle w:val="Heading1"/>
         <w:rPr>
-          <w:lang w:val="nl-NL"/>
-        </w:rPr>
-      </w:pPr>
-      <w:bookmarkStart w:id="20" w:name="_Toc498527118"/>
-      <w:r>
-        <w:rPr>
+          <w:rFonts w:asciiTheme="majorHAnsi" w:hAnsiTheme="majorHAnsi" w:cstheme="majorHAnsi"/>
+          <w:lang w:val="nl-NL"/>
+        </w:rPr>
+      </w:pPr>
+      <w:bookmarkStart w:id="20" w:name="_Toc499129985"/>
+      <w:r>
+        <w:rPr>
+          <w:rFonts w:asciiTheme="majorHAnsi" w:hAnsiTheme="majorHAnsi" w:cstheme="majorHAnsi"/>
           <w:lang w:val="nl-NL"/>
         </w:rPr>
         <w:lastRenderedPageBreak/>
@@ -3909,14 +4173,14 @@
     <w:p>
       <w:pPr>
         <w:rPr>
-          <w:rFonts w:ascii="Malgun Gothic" w:eastAsia="Malgun Gothic" w:hAnsi="Malgun Gothic"/>
-          <w:i/>
-          <w:lang w:val="nl-NL"/>
-        </w:rPr>
-      </w:pPr>
-      <w:r>
-        <w:rPr>
-          <w:rFonts w:ascii="Malgun Gothic" w:eastAsia="Malgun Gothic" w:hAnsi="Malgun Gothic"/>
+          <w:rFonts w:asciiTheme="majorHAnsi" w:eastAsia="Malgun Gothic" w:hAnsiTheme="majorHAnsi" w:cstheme="majorHAnsi"/>
+          <w:i/>
+          <w:lang w:val="nl-NL"/>
+        </w:rPr>
+      </w:pPr>
+      <w:r>
+        <w:rPr>
+          <w:rFonts w:asciiTheme="majorHAnsi" w:eastAsia="Malgun Gothic" w:hAnsiTheme="majorHAnsi" w:cstheme="majorHAnsi"/>
           <w:i/>
           <w:lang w:val="nl-NL"/>
         </w:rPr>
@@ -3925,7 +4189,7 @@
       <w:proofErr w:type="spellStart"/>
       <w:r>
         <w:rPr>
-          <w:rFonts w:ascii="Malgun Gothic" w:eastAsia="Malgun Gothic" w:hAnsi="Malgun Gothic"/>
+          <w:rFonts w:asciiTheme="majorHAnsi" w:eastAsia="Malgun Gothic" w:hAnsiTheme="majorHAnsi" w:cstheme="majorHAnsi"/>
           <w:i/>
           <w:lang w:val="nl-NL"/>
         </w:rPr>
@@ -3934,7 +4198,7 @@
       <w:proofErr w:type="spellEnd"/>
       <w:r>
         <w:rPr>
-          <w:rFonts w:ascii="Malgun Gothic" w:eastAsia="Malgun Gothic" w:hAnsi="Malgun Gothic"/>
+          <w:rFonts w:asciiTheme="majorHAnsi" w:eastAsia="Malgun Gothic" w:hAnsiTheme="majorHAnsi" w:cstheme="majorHAnsi"/>
           <w:i/>
           <w:lang w:val="nl-NL"/>
         </w:rPr>
@@ -3943,7 +4207,7 @@
       <w:proofErr w:type="spellStart"/>
       <w:r>
         <w:rPr>
-          <w:rFonts w:ascii="Malgun Gothic" w:eastAsia="Malgun Gothic" w:hAnsi="Malgun Gothic"/>
+          <w:rFonts w:asciiTheme="majorHAnsi" w:eastAsia="Malgun Gothic" w:hAnsiTheme="majorHAnsi" w:cstheme="majorHAnsi"/>
           <w:i/>
           <w:lang w:val="nl-NL"/>
         </w:rPr>
@@ -3952,7 +4216,7 @@
       <w:proofErr w:type="spellEnd"/>
       <w:r>
         <w:rPr>
-          <w:rFonts w:ascii="Malgun Gothic" w:eastAsia="Malgun Gothic" w:hAnsi="Malgun Gothic"/>
+          <w:rFonts w:asciiTheme="majorHAnsi" w:eastAsia="Malgun Gothic" w:hAnsiTheme="majorHAnsi" w:cstheme="majorHAnsi"/>
           <w:i/>
           <w:lang w:val="nl-NL"/>
         </w:rPr>
@@ -3961,7 +4225,7 @@
       <w:proofErr w:type="spellStart"/>
       <w:r>
         <w:rPr>
-          <w:rFonts w:ascii="Malgun Gothic" w:eastAsia="Malgun Gothic" w:hAnsi="Malgun Gothic"/>
+          <w:rFonts w:asciiTheme="majorHAnsi" w:eastAsia="Malgun Gothic" w:hAnsiTheme="majorHAnsi" w:cstheme="majorHAnsi"/>
           <w:i/>
           <w:lang w:val="nl-NL"/>
         </w:rPr>
@@ -3970,7 +4234,7 @@
       <w:proofErr w:type="spellEnd"/>
       <w:r>
         <w:rPr>
-          <w:rFonts w:ascii="Malgun Gothic" w:eastAsia="Malgun Gothic" w:hAnsi="Malgun Gothic"/>
+          <w:rFonts w:asciiTheme="majorHAnsi" w:eastAsia="Malgun Gothic" w:hAnsiTheme="majorHAnsi" w:cstheme="majorHAnsi"/>
           <w:i/>
           <w:lang w:val="nl-NL"/>
         </w:rPr>
@@ -3978,7 +4242,7 @@
       </w:r>
       <w:r>
         <w:rPr>
-          <w:rFonts w:ascii="Malgun Gothic" w:eastAsia="Malgun Gothic" w:hAnsi="Malgun Gothic"/>
+          <w:rFonts w:asciiTheme="majorHAnsi" w:eastAsia="Malgun Gothic" w:hAnsiTheme="majorHAnsi" w:cstheme="majorHAnsi"/>
           <w:i/>
           <w:lang w:val="nl-NL"/>
         </w:rPr>
@@ -3986,7 +4250,7 @@
       </w:r>
       <w:r>
         <w:rPr>
-          <w:rFonts w:ascii="Malgun Gothic" w:eastAsia="Malgun Gothic" w:hAnsi="Malgun Gothic"/>
+          <w:rFonts w:asciiTheme="majorHAnsi" w:eastAsia="Malgun Gothic" w:hAnsiTheme="majorHAnsi" w:cstheme="majorHAnsi"/>
           <w:i/>
           <w:lang w:val="nl-NL"/>
         </w:rPr>
@@ -3995,7 +4259,7 @@
       <w:proofErr w:type="spellStart"/>
       <w:r>
         <w:rPr>
-          <w:rFonts w:ascii="Malgun Gothic" w:eastAsia="Malgun Gothic" w:hAnsi="Malgun Gothic"/>
+          <w:rFonts w:asciiTheme="majorHAnsi" w:eastAsia="Malgun Gothic" w:hAnsiTheme="majorHAnsi" w:cstheme="majorHAnsi"/>
           <w:i/>
           <w:lang w:val="nl-NL"/>
         </w:rPr>
@@ -4004,7 +4268,7 @@
       <w:proofErr w:type="spellEnd"/>
       <w:r>
         <w:rPr>
-          <w:rFonts w:ascii="Malgun Gothic" w:eastAsia="Malgun Gothic" w:hAnsi="Malgun Gothic"/>
+          <w:rFonts w:asciiTheme="majorHAnsi" w:eastAsia="Malgun Gothic" w:hAnsiTheme="majorHAnsi" w:cstheme="majorHAnsi"/>
           <w:i/>
           <w:lang w:val="nl-NL"/>
         </w:rPr>
@@ -4015,13 +4279,13 @@
       <w:pPr>
         <w:spacing w:before="0" w:after="160" w:line="259" w:lineRule="auto"/>
         <w:rPr>
-          <w:rFonts w:ascii="Malgun Gothic" w:eastAsia="Malgun Gothic" w:hAnsi="Malgun Gothic"/>
-          <w:lang w:val="nl-NL"/>
-        </w:rPr>
-      </w:pPr>
-      <w:r>
-        <w:rPr>
-          <w:rFonts w:ascii="Malgun Gothic" w:eastAsia="Malgun Gothic" w:hAnsi="Malgun Gothic"/>
+          <w:rFonts w:asciiTheme="majorHAnsi" w:eastAsia="Malgun Gothic" w:hAnsiTheme="majorHAnsi" w:cstheme="majorHAnsi"/>
+          <w:lang w:val="nl-NL"/>
+        </w:rPr>
+      </w:pPr>
+      <w:r>
+        <w:rPr>
+          <w:rFonts w:asciiTheme="majorHAnsi" w:eastAsia="Malgun Gothic" w:hAnsiTheme="majorHAnsi" w:cstheme="majorHAnsi"/>
           <w:lang w:val="nl-NL"/>
         </w:rPr>
         <w:br w:type="page"/>
@@ -4031,12 +4295,14 @@
       <w:pPr>
         <w:pStyle w:val="Heading1"/>
         <w:rPr>
-          <w:lang w:val="nl-NL"/>
-        </w:rPr>
-      </w:pPr>
-      <w:bookmarkStart w:id="21" w:name="_Toc498527119"/>
-      <w:r>
-        <w:rPr>
+          <w:rFonts w:asciiTheme="majorHAnsi" w:hAnsiTheme="majorHAnsi" w:cstheme="majorHAnsi"/>
+          <w:lang w:val="nl-NL"/>
+        </w:rPr>
+      </w:pPr>
+      <w:bookmarkStart w:id="21" w:name="_Toc499129986"/>
+      <w:r>
+        <w:rPr>
+          <w:rFonts w:asciiTheme="majorHAnsi" w:hAnsiTheme="majorHAnsi" w:cstheme="majorHAnsi"/>
           <w:lang w:val="nl-NL"/>
         </w:rPr>
         <w:lastRenderedPageBreak/>
@@ -4047,14 +4313,14 @@
     <w:p>
       <w:pPr>
         <w:rPr>
-          <w:rFonts w:ascii="Malgun Gothic" w:eastAsia="Malgun Gothic" w:hAnsi="Malgun Gothic"/>
-          <w:i/>
-          <w:lang w:val="nl-NL"/>
-        </w:rPr>
-      </w:pPr>
-      <w:r>
-        <w:rPr>
-          <w:rFonts w:ascii="Malgun Gothic" w:eastAsia="Malgun Gothic" w:hAnsi="Malgun Gothic"/>
+          <w:rFonts w:asciiTheme="majorHAnsi" w:eastAsia="Malgun Gothic" w:hAnsiTheme="majorHAnsi" w:cstheme="majorHAnsi"/>
+          <w:i/>
+          <w:lang w:val="nl-NL"/>
+        </w:rPr>
+      </w:pPr>
+      <w:r>
+        <w:rPr>
+          <w:rFonts w:asciiTheme="majorHAnsi" w:eastAsia="Malgun Gothic" w:hAnsiTheme="majorHAnsi" w:cstheme="majorHAnsi"/>
           <w:i/>
           <w:lang w:val="nl-NL"/>
         </w:rPr>
@@ -4064,14 +4330,14 @@
     <w:p>
       <w:pPr>
         <w:rPr>
-          <w:rFonts w:ascii="Malgun Gothic" w:eastAsia="Malgun Gothic" w:hAnsi="Malgun Gothic"/>
+          <w:rFonts w:asciiTheme="majorHAnsi" w:eastAsia="Malgun Gothic" w:hAnsiTheme="majorHAnsi" w:cstheme="majorHAnsi"/>
           <w:b/>
           <w:lang w:val="nl-NL"/>
         </w:rPr>
       </w:pPr>
       <w:r>
         <w:rPr>
-          <w:rFonts w:ascii="Malgun Gothic" w:eastAsia="Malgun Gothic" w:hAnsi="Malgun Gothic"/>
+          <w:rFonts w:asciiTheme="majorHAnsi" w:eastAsia="Malgun Gothic" w:hAnsiTheme="majorHAnsi" w:cstheme="majorHAnsi"/>
           <w:b/>
           <w:lang w:val="nl-NL"/>
         </w:rPr>
@@ -4081,14 +4347,14 @@
     <w:p>
       <w:pPr>
         <w:rPr>
-          <w:rFonts w:ascii="Malgun Gothic" w:eastAsia="Malgun Gothic" w:hAnsi="Malgun Gothic"/>
+          <w:rFonts w:asciiTheme="majorHAnsi" w:eastAsia="Malgun Gothic" w:hAnsiTheme="majorHAnsi" w:cstheme="majorHAnsi"/>
           <w:b/>
           <w:lang w:val="nl-NL"/>
         </w:rPr>
       </w:pPr>
       <w:r>
         <w:rPr>
-          <w:rFonts w:ascii="Malgun Gothic" w:eastAsia="Malgun Gothic" w:hAnsi="Malgun Gothic"/>
+          <w:rFonts w:asciiTheme="majorHAnsi" w:eastAsia="Malgun Gothic" w:hAnsiTheme="majorHAnsi" w:cstheme="majorHAnsi"/>
           <w:b/>
           <w:lang w:val="nl-NL"/>
         </w:rPr>
@@ -4098,14 +4364,14 @@
     <w:p>
       <w:pPr>
         <w:rPr>
-          <w:rFonts w:ascii="Malgun Gothic" w:eastAsia="Malgun Gothic" w:hAnsi="Malgun Gothic"/>
+          <w:rFonts w:asciiTheme="majorHAnsi" w:eastAsia="Malgun Gothic" w:hAnsiTheme="majorHAnsi" w:cstheme="majorHAnsi"/>
           <w:b/>
           <w:lang w:val="nl-NL"/>
         </w:rPr>
       </w:pPr>
       <w:r>
         <w:rPr>
-          <w:rFonts w:ascii="Malgun Gothic" w:eastAsia="Malgun Gothic" w:hAnsi="Malgun Gothic"/>
+          <w:rFonts w:asciiTheme="majorHAnsi" w:eastAsia="Malgun Gothic" w:hAnsiTheme="majorHAnsi" w:cstheme="majorHAnsi"/>
           <w:b/>
           <w:lang w:val="nl-NL"/>
         </w:rPr>
@@ -4115,14 +4381,14 @@
     <w:p>
       <w:pPr>
         <w:rPr>
-          <w:rFonts w:ascii="Malgun Gothic" w:eastAsia="Malgun Gothic" w:hAnsi="Malgun Gothic"/>
+          <w:rFonts w:asciiTheme="majorHAnsi" w:eastAsia="Malgun Gothic" w:hAnsiTheme="majorHAnsi" w:cstheme="majorHAnsi"/>
           <w:b/>
           <w:lang w:val="nl-NL"/>
         </w:rPr>
       </w:pPr>
       <w:r>
         <w:rPr>
-          <w:rFonts w:ascii="Malgun Gothic" w:eastAsia="Malgun Gothic" w:hAnsi="Malgun Gothic"/>
+          <w:rFonts w:asciiTheme="majorHAnsi" w:eastAsia="Malgun Gothic" w:hAnsiTheme="majorHAnsi" w:cstheme="majorHAnsi"/>
           <w:b/>
           <w:lang w:val="nl-NL"/>
         </w:rPr>
@@ -4132,11 +4398,13 @@
     <w:p>
       <w:pPr>
         <w:rPr>
-          <w:lang w:val="nl-NL"/>
-        </w:rPr>
-      </w:pPr>
-      <w:r>
-        <w:rPr>
+          <w:rFonts w:asciiTheme="majorHAnsi" w:hAnsiTheme="majorHAnsi" w:cstheme="majorHAnsi"/>
+          <w:lang w:val="nl-NL"/>
+        </w:rPr>
+      </w:pPr>
+      <w:r>
+        <w:rPr>
+          <w:rFonts w:asciiTheme="majorHAnsi" w:hAnsiTheme="majorHAnsi" w:cstheme="majorHAnsi"/>
           <w:lang w:val="nl-NL"/>
         </w:rPr>
         <w:br w:type="page"/>
@@ -4146,12 +4414,14 @@
       <w:pPr>
         <w:pStyle w:val="Heading1"/>
         <w:rPr>
-          <w:lang w:val="nl-NL"/>
-        </w:rPr>
-      </w:pPr>
-      <w:bookmarkStart w:id="22" w:name="_Toc498527120"/>
-      <w:r>
-        <w:rPr>
+          <w:rFonts w:asciiTheme="majorHAnsi" w:hAnsiTheme="majorHAnsi" w:cstheme="majorHAnsi"/>
+          <w:lang w:val="nl-NL"/>
+        </w:rPr>
+      </w:pPr>
+      <w:bookmarkStart w:id="22" w:name="_Toc499129987"/>
+      <w:r>
+        <w:rPr>
+          <w:rFonts w:asciiTheme="majorHAnsi" w:hAnsiTheme="majorHAnsi" w:cstheme="majorHAnsi"/>
           <w:lang w:val="nl-NL"/>
         </w:rPr>
         <w:lastRenderedPageBreak/>
@@ -4162,38 +4432,23 @@
     <w:p>
       <w:pPr>
         <w:rPr>
-          <w:i/>
-          <w:lang w:val="nl-NL"/>
-        </w:rPr>
-      </w:pPr>
-      <w:r>
-        <w:rPr>
-          <w:rFonts w:ascii="Malgun Gothic" w:eastAsia="Malgun Gothic" w:hAnsi="Malgun Gothic"/>
-          <w:i/>
-          <w:lang w:val="nl-NL"/>
-        </w:rPr>
-        <w:t xml:space="preserve">In dit hoofdstuk wordt de toekenning van </w:t>
-      </w:r>
-      <w:r>
-        <w:rPr>
-          <w:rFonts w:ascii="Malgun Gothic" w:eastAsia="Malgun Gothic" w:hAnsi="Malgun Gothic"/>
-          <w:i/>
-          <w:lang w:val="nl-NL"/>
-        </w:rPr>
-        <w:t>softwarecomponenten</w:t>
-      </w:r>
-      <w:r>
-        <w:rPr>
-          <w:rFonts w:ascii="Malgun Gothic" w:eastAsia="Malgun Gothic" w:hAnsi="Malgun Gothic"/>
-          <w:i/>
-          <w:lang w:val="nl-NL"/>
-        </w:rPr>
-        <w:t xml:space="preserve"> aan hardware besproken aan de hand van een Deploymentdiagram met toelichting. Daarnaast wordt de koppeling (lokaal netwerk, internet, etc.) tussen de </w:t>
+          <w:rFonts w:asciiTheme="majorHAnsi" w:hAnsiTheme="majorHAnsi" w:cstheme="majorHAnsi"/>
+          <w:i/>
+          <w:lang w:val="nl-NL"/>
+        </w:rPr>
+      </w:pPr>
+      <w:r>
+        <w:rPr>
+          <w:rFonts w:asciiTheme="majorHAnsi" w:eastAsia="Malgun Gothic" w:hAnsiTheme="majorHAnsi" w:cstheme="majorHAnsi"/>
+          <w:i/>
+          <w:lang w:val="nl-NL"/>
+        </w:rPr>
+        <w:t xml:space="preserve">In dit hoofdstuk wordt de toekenning van softwarecomponenten aan hardware besproken aan de hand van een Deploymentdiagram met toelichting. Daarnaast wordt de koppeling (lokaal netwerk, internet, etc.) tussen de </w:t>
       </w:r>
       <w:proofErr w:type="spellStart"/>
       <w:r>
         <w:rPr>
-          <w:rFonts w:ascii="Malgun Gothic" w:eastAsia="Malgun Gothic" w:hAnsi="Malgun Gothic"/>
+          <w:rFonts w:asciiTheme="majorHAnsi" w:eastAsia="Malgun Gothic" w:hAnsiTheme="majorHAnsi" w:cstheme="majorHAnsi"/>
           <w:i/>
           <w:lang w:val="nl-NL"/>
         </w:rPr>
@@ -4202,7 +4457,7 @@
       <w:proofErr w:type="spellEnd"/>
       <w:r>
         <w:rPr>
-          <w:rFonts w:ascii="Malgun Gothic" w:eastAsia="Malgun Gothic" w:hAnsi="Malgun Gothic"/>
+          <w:rFonts w:asciiTheme="majorHAnsi" w:eastAsia="Malgun Gothic" w:hAnsiTheme="majorHAnsi" w:cstheme="majorHAnsi"/>
           <w:i/>
           <w:lang w:val="nl-NL"/>
         </w:rPr>
@@ -4213,21 +4468,31 @@
       <w:pPr>
         <w:pStyle w:val="Heading2"/>
         <w:rPr>
-          <w:lang w:val="nl-NL"/>
-        </w:rPr>
-      </w:pPr>
-      <w:bookmarkStart w:id="23" w:name="_Toc498527121"/>
-      <w:r>
-        <w:rPr>
-          <w:lang w:val="nl-NL"/>
-        </w:rPr>
-        <w:t>deployment diagram</w:t>
+          <w:rFonts w:asciiTheme="majorHAnsi" w:hAnsiTheme="majorHAnsi" w:cstheme="majorHAnsi"/>
+          <w:lang w:val="nl-NL"/>
+        </w:rPr>
+      </w:pPr>
+      <w:bookmarkStart w:id="23" w:name="_Toc499129988"/>
+      <w:r>
+        <w:rPr>
+          <w:rFonts w:asciiTheme="majorHAnsi" w:hAnsiTheme="majorHAnsi" w:cstheme="majorHAnsi"/>
+          <w:lang w:val="nl-NL"/>
+        </w:rPr>
+        <w:t>D</w:t>
+      </w:r>
+      <w:r>
+        <w:rPr>
+          <w:rFonts w:asciiTheme="majorHAnsi" w:hAnsiTheme="majorHAnsi" w:cstheme="majorHAnsi"/>
+          <w:lang w:val="nl-NL"/>
+        </w:rPr>
+        <w:t>eployment diagram</w:t>
       </w:r>
       <w:bookmarkEnd w:id="23"/>
     </w:p>
     <w:p>
       <w:pPr>
         <w:rPr>
+          <w:rFonts w:asciiTheme="majorHAnsi" w:hAnsiTheme="majorHAnsi" w:cstheme="majorHAnsi"/>
           <w:lang w:val="nl-NL"/>
         </w:rPr>
       </w:pPr>
@@ -4236,12 +4501,14 @@
       <w:pPr>
         <w:pStyle w:val="Heading2"/>
         <w:rPr>
-          <w:lang w:val="nl-NL"/>
-        </w:rPr>
-      </w:pPr>
-      <w:bookmarkStart w:id="24" w:name="_Toc498527122"/>
-      <w:r>
-        <w:rPr>
+          <w:rFonts w:asciiTheme="majorHAnsi" w:hAnsiTheme="majorHAnsi" w:cstheme="majorHAnsi"/>
+          <w:lang w:val="nl-NL"/>
+        </w:rPr>
+      </w:pPr>
+      <w:bookmarkStart w:id="24" w:name="_Toc499129989"/>
+      <w:r>
+        <w:rPr>
+          <w:rFonts w:asciiTheme="majorHAnsi" w:hAnsiTheme="majorHAnsi" w:cstheme="majorHAnsi"/>
           <w:lang w:val="nl-NL"/>
         </w:rPr>
         <w:t>Bijlage</w:t>
@@ -4251,6 +4518,7 @@
     <w:p>
       <w:pPr>
         <w:rPr>
+          <w:rFonts w:asciiTheme="majorHAnsi" w:hAnsiTheme="majorHAnsi" w:cstheme="majorHAnsi"/>
           <w:lang w:val="nl-NL"/>
         </w:rPr>
       </w:pPr>
@@ -4259,11 +4527,13 @@
       <w:pPr>
         <w:spacing w:before="0" w:after="160" w:line="259" w:lineRule="auto"/>
         <w:rPr>
-          <w:lang w:val="nl-NL"/>
-        </w:rPr>
-      </w:pPr>
-      <w:r>
-        <w:rPr>
+          <w:rFonts w:asciiTheme="majorHAnsi" w:hAnsiTheme="majorHAnsi" w:cstheme="majorHAnsi"/>
+          <w:lang w:val="nl-NL"/>
+        </w:rPr>
+      </w:pPr>
+      <w:r>
+        <w:rPr>
+          <w:rFonts w:asciiTheme="majorHAnsi" w:hAnsiTheme="majorHAnsi" w:cstheme="majorHAnsi"/>
           <w:lang w:val="nl-NL"/>
         </w:rPr>
         <w:br w:type="page"/>
@@ -4273,12 +4543,14 @@
       <w:pPr>
         <w:pStyle w:val="Heading1"/>
         <w:rPr>
-          <w:lang w:val="nl-NL"/>
-        </w:rPr>
-      </w:pPr>
-      <w:bookmarkStart w:id="25" w:name="_Toc498527123"/>
-      <w:r>
-        <w:rPr>
+          <w:rFonts w:asciiTheme="majorHAnsi" w:hAnsiTheme="majorHAnsi" w:cstheme="majorHAnsi"/>
+          <w:lang w:val="nl-NL"/>
+        </w:rPr>
+      </w:pPr>
+      <w:bookmarkStart w:id="25" w:name="_Toc499129990"/>
+      <w:r>
+        <w:rPr>
+          <w:rFonts w:asciiTheme="majorHAnsi" w:hAnsiTheme="majorHAnsi" w:cstheme="majorHAnsi"/>
           <w:lang w:val="nl-NL"/>
         </w:rPr>
         <w:lastRenderedPageBreak/>
@@ -4289,14 +4561,14 @@
     <w:p>
       <w:pPr>
         <w:rPr>
-          <w:rFonts w:ascii="Malgun Gothic" w:eastAsia="Malgun Gothic" w:hAnsi="Malgun Gothic"/>
-          <w:i/>
-          <w:lang w:val="nl-NL"/>
-        </w:rPr>
-      </w:pPr>
-      <w:r>
-        <w:rPr>
-          <w:rFonts w:ascii="Malgun Gothic" w:eastAsia="Malgun Gothic" w:hAnsi="Malgun Gothic"/>
+          <w:rFonts w:asciiTheme="majorHAnsi" w:eastAsia="Malgun Gothic" w:hAnsiTheme="majorHAnsi" w:cstheme="majorHAnsi"/>
+          <w:i/>
+          <w:lang w:val="nl-NL"/>
+        </w:rPr>
+      </w:pPr>
+      <w:r>
+        <w:rPr>
+          <w:rFonts w:asciiTheme="majorHAnsi" w:eastAsia="Malgun Gothic" w:hAnsiTheme="majorHAnsi" w:cstheme="majorHAnsi"/>
           <w:i/>
           <w:lang w:val="nl-NL"/>
         </w:rPr>
@@ -4312,13 +4584,13 @@
         </w:numPr>
         <w:spacing w:before="0" w:after="0" w:line="240" w:lineRule="auto"/>
         <w:rPr>
-          <w:rFonts w:ascii="Malgun Gothic" w:eastAsia="Malgun Gothic" w:hAnsi="Malgun Gothic"/>
-          <w:lang w:val="nl-NL"/>
-        </w:rPr>
-      </w:pPr>
-      <w:r>
-        <w:rPr>
-          <w:rFonts w:ascii="Malgun Gothic" w:eastAsia="Malgun Gothic" w:hAnsi="Malgun Gothic"/>
+          <w:rFonts w:asciiTheme="majorHAnsi" w:eastAsia="Malgun Gothic" w:hAnsiTheme="majorHAnsi" w:cstheme="majorHAnsi"/>
+          <w:lang w:val="nl-NL"/>
+        </w:rPr>
+      </w:pPr>
+      <w:r>
+        <w:rPr>
+          <w:rFonts w:asciiTheme="majorHAnsi" w:eastAsia="Malgun Gothic" w:hAnsiTheme="majorHAnsi" w:cstheme="majorHAnsi"/>
           <w:lang w:val="nl-NL"/>
         </w:rPr>
         <w:t>Naam methode</w:t>
@@ -4333,13 +4605,13 @@
         </w:numPr>
         <w:spacing w:before="0" w:after="0" w:line="240" w:lineRule="auto"/>
         <w:rPr>
-          <w:rFonts w:ascii="Malgun Gothic" w:eastAsia="Malgun Gothic" w:hAnsi="Malgun Gothic"/>
-          <w:lang w:val="nl-NL"/>
-        </w:rPr>
-      </w:pPr>
-      <w:r>
-        <w:rPr>
-          <w:rFonts w:ascii="Malgun Gothic" w:eastAsia="Malgun Gothic" w:hAnsi="Malgun Gothic"/>
+          <w:rFonts w:asciiTheme="majorHAnsi" w:eastAsia="Malgun Gothic" w:hAnsiTheme="majorHAnsi" w:cstheme="majorHAnsi"/>
+          <w:lang w:val="nl-NL"/>
+        </w:rPr>
+      </w:pPr>
+      <w:r>
+        <w:rPr>
+          <w:rFonts w:asciiTheme="majorHAnsi" w:eastAsia="Malgun Gothic" w:hAnsiTheme="majorHAnsi" w:cstheme="majorHAnsi"/>
           <w:lang w:val="nl-NL"/>
         </w:rPr>
         <w:t>Naam en type argumenten</w:t>
@@ -4354,13 +4626,13 @@
         </w:numPr>
         <w:spacing w:before="0" w:after="0" w:line="240" w:lineRule="auto"/>
         <w:rPr>
-          <w:rFonts w:ascii="Malgun Gothic" w:eastAsia="Malgun Gothic" w:hAnsi="Malgun Gothic"/>
-          <w:lang w:val="nl-NL"/>
-        </w:rPr>
-      </w:pPr>
-      <w:r>
-        <w:rPr>
-          <w:rFonts w:ascii="Malgun Gothic" w:eastAsia="Malgun Gothic" w:hAnsi="Malgun Gothic"/>
+          <w:rFonts w:asciiTheme="majorHAnsi" w:eastAsia="Malgun Gothic" w:hAnsiTheme="majorHAnsi" w:cstheme="majorHAnsi"/>
+          <w:lang w:val="nl-NL"/>
+        </w:rPr>
+      </w:pPr>
+      <w:r>
+        <w:rPr>
+          <w:rFonts w:asciiTheme="majorHAnsi" w:eastAsia="Malgun Gothic" w:hAnsiTheme="majorHAnsi" w:cstheme="majorHAnsi"/>
           <w:lang w:val="nl-NL"/>
         </w:rPr>
         <w:t>Precondities</w:t>
@@ -4375,13 +4647,13 @@
         </w:numPr>
         <w:spacing w:before="0" w:after="0" w:line="240" w:lineRule="auto"/>
         <w:rPr>
-          <w:rFonts w:ascii="Malgun Gothic" w:eastAsia="Malgun Gothic" w:hAnsi="Malgun Gothic"/>
-          <w:lang w:val="nl-NL"/>
-        </w:rPr>
-      </w:pPr>
-      <w:r>
-        <w:rPr>
-          <w:rFonts w:ascii="Malgun Gothic" w:eastAsia="Malgun Gothic" w:hAnsi="Malgun Gothic"/>
+          <w:rFonts w:asciiTheme="majorHAnsi" w:eastAsia="Malgun Gothic" w:hAnsiTheme="majorHAnsi" w:cstheme="majorHAnsi"/>
+          <w:lang w:val="nl-NL"/>
+        </w:rPr>
+      </w:pPr>
+      <w:r>
+        <w:rPr>
+          <w:rFonts w:asciiTheme="majorHAnsi" w:eastAsia="Malgun Gothic" w:hAnsiTheme="majorHAnsi" w:cstheme="majorHAnsi"/>
           <w:lang w:val="nl-NL"/>
         </w:rPr>
         <w:t>Type returnwaarde</w:t>
@@ -4396,13 +4668,13 @@
         </w:numPr>
         <w:spacing w:before="0" w:after="0" w:line="240" w:lineRule="auto"/>
         <w:rPr>
-          <w:rFonts w:ascii="Malgun Gothic" w:eastAsia="Malgun Gothic" w:hAnsi="Malgun Gothic"/>
-          <w:lang w:val="nl-NL"/>
-        </w:rPr>
-      </w:pPr>
-      <w:r>
-        <w:rPr>
-          <w:rFonts w:ascii="Malgun Gothic" w:eastAsia="Malgun Gothic" w:hAnsi="Malgun Gothic"/>
+          <w:rFonts w:asciiTheme="majorHAnsi" w:eastAsia="Malgun Gothic" w:hAnsiTheme="majorHAnsi" w:cstheme="majorHAnsi"/>
+          <w:lang w:val="nl-NL"/>
+        </w:rPr>
+      </w:pPr>
+      <w:r>
+        <w:rPr>
+          <w:rFonts w:asciiTheme="majorHAnsi" w:eastAsia="Malgun Gothic" w:hAnsiTheme="majorHAnsi" w:cstheme="majorHAnsi"/>
           <w:lang w:val="nl-NL"/>
         </w:rPr>
         <w:t>Beschrijving</w:t>
@@ -4417,13 +4689,13 @@
         </w:numPr>
         <w:spacing w:before="0" w:after="0" w:line="240" w:lineRule="auto"/>
         <w:rPr>
-          <w:rFonts w:ascii="Malgun Gothic" w:eastAsia="Malgun Gothic" w:hAnsi="Malgun Gothic"/>
-          <w:lang w:val="nl-NL"/>
-        </w:rPr>
-      </w:pPr>
-      <w:r>
-        <w:rPr>
-          <w:rFonts w:ascii="Malgun Gothic" w:eastAsia="Malgun Gothic" w:hAnsi="Malgun Gothic"/>
+          <w:rFonts w:asciiTheme="majorHAnsi" w:eastAsia="Malgun Gothic" w:hAnsiTheme="majorHAnsi" w:cstheme="majorHAnsi"/>
+          <w:lang w:val="nl-NL"/>
+        </w:rPr>
+      </w:pPr>
+      <w:r>
+        <w:rPr>
+          <w:rFonts w:asciiTheme="majorHAnsi" w:eastAsia="Malgun Gothic" w:hAnsiTheme="majorHAnsi" w:cstheme="majorHAnsi"/>
           <w:lang w:val="nl-NL"/>
         </w:rPr>
         <w:t>Aanleiding voor excepties</w:t>
@@ -4432,6 +4704,7 @@
     <w:p>
       <w:pPr>
         <w:rPr>
+          <w:rFonts w:asciiTheme="majorHAnsi" w:hAnsiTheme="majorHAnsi" w:cstheme="majorHAnsi"/>
           <w:lang w:val="nl-NL"/>
         </w:rPr>
       </w:pPr>
@@ -4446,6 +4719,56 @@
     </w:sectPr>
   </w:body>
 </w:document>
+</file>
+
+<file path=word/endnotes.xml><?xml version="1.0" encoding="utf-8"?>
+<w:endnotes xmlns:wpc="http://schemas.microsoft.com/office/word/2010/wordprocessingCanvas" xmlns:cx="http://schemas.microsoft.com/office/drawing/2014/chartex" xmlns:cx1="http://schemas.microsoft.com/office/drawing/2015/9/8/chartex" xmlns:cx2="http://schemas.microsoft.com/office/drawing/2015/10/21/chartex" xmlns:cx3="http://schemas.microsoft.com/office/drawing/2016/5/9/chartex" xmlns:cx4="http://schemas.microsoft.com/office/drawing/2016/5/10/chartex" xmlns:cx5="http://schemas.microsoft.com/office/drawing/2016/5/11/chartex" xmlns:cx6="http://schemas.microsoft.com/office/drawing/2016/5/12/chartex" xmlns:cx7="http://schemas.microsoft.com/office/drawing/2016/5/13/chartex" xmlns:cx8="http://schemas.microsoft.com/office/drawing/2016/5/14/chartex" xmlns:mc="http://schemas.openxmlformats.org/markup-compatibility/2006" xmlns:aink="http://schemas.microsoft.com/office/drawing/2016/ink" xmlns:am3d="http://schemas.microsoft.com/office/drawing/2017/model3d" xmlns:o="urn:schemas-microsoft-com:office:office" xmlns:r="http://schemas.openxmlformats.org/officeDocument/2006/relationships" xmlns:m="http://schemas.openxmlformats.org/officeDocument/2006/math" xmlns:v="urn:schemas-microsoft-com:vml" xmlns:wp14="http://schemas.microsoft.com/office/word/2010/wordprocessingDrawing" xmlns:wp="http://schemas.openxmlformats.org/drawingml/2006/wordprocessingDrawing" xmlns:w10="urn:schemas-microsoft-com:office:word" xmlns:w="http://schemas.openxmlformats.org/wordprocessingml/2006/main" xmlns:w14="http://schemas.microsoft.com/office/word/2010/wordml" xmlns:w15="http://schemas.microsoft.com/office/word/2012/wordml" xmlns:w16cid="http://schemas.microsoft.com/office/word/2016/wordml/cid" xmlns:w16se="http://schemas.microsoft.com/office/word/2015/wordml/symex" xmlns:wpg="http://schemas.microsoft.com/office/word/2010/wordprocessingGroup" xmlns:wpi="http://schemas.microsoft.com/office/word/2010/wordprocessingInk" xmlns:wne="http://schemas.microsoft.com/office/word/2006/wordml" xmlns:wps="http://schemas.microsoft.com/office/word/2010/wordprocessingShape" mc:Ignorable="w14 w15 w16se w16cid wp14">
+  <w:endnote w:type="separator" w:id="-1">
+    <w:p>
+      <w:pPr>
+        <w:spacing w:before="0" w:after="0" w:line="240" w:lineRule="auto"/>
+      </w:pPr>
+      <w:r>
+        <w:separator/>
+      </w:r>
+    </w:p>
+  </w:endnote>
+  <w:endnote w:type="continuationSeparator" w:id="0">
+    <w:p>
+      <w:pPr>
+        <w:spacing w:before="0" w:after="0" w:line="240" w:lineRule="auto"/>
+      </w:pPr>
+      <w:r>
+        <w:continuationSeparator/>
+      </w:r>
+    </w:p>
+  </w:endnote>
+</w:endnotes>
+</file>
+
+<file path=word/footnotes.xml><?xml version="1.0" encoding="utf-8"?>
+<w:footnotes xmlns:wpc="http://schemas.microsoft.com/office/word/2010/wordprocessingCanvas" xmlns:cx="http://schemas.microsoft.com/office/drawing/2014/chartex" xmlns:cx1="http://schemas.microsoft.com/office/drawing/2015/9/8/chartex" xmlns:cx2="http://schemas.microsoft.com/office/drawing/2015/10/21/chartex" xmlns:cx3="http://schemas.microsoft.com/office/drawing/2016/5/9/chartex" xmlns:cx4="http://schemas.microsoft.com/office/drawing/2016/5/10/chartex" xmlns:cx5="http://schemas.microsoft.com/office/drawing/2016/5/11/chartex" xmlns:cx6="http://schemas.microsoft.com/office/drawing/2016/5/12/chartex" xmlns:cx7="http://schemas.microsoft.com/office/drawing/2016/5/13/chartex" xmlns:cx8="http://schemas.microsoft.com/office/drawing/2016/5/14/chartex" xmlns:mc="http://schemas.openxmlformats.org/markup-compatibility/2006" xmlns:aink="http://schemas.microsoft.com/office/drawing/2016/ink" xmlns:am3d="http://schemas.microsoft.com/office/drawing/2017/model3d" xmlns:o="urn:schemas-microsoft-com:office:office" xmlns:r="http://schemas.openxmlformats.org/officeDocument/2006/relationships" xmlns:m="http://schemas.openxmlformats.org/officeDocument/2006/math" xmlns:v="urn:schemas-microsoft-com:vml" xmlns:wp14="http://schemas.microsoft.com/office/word/2010/wordprocessingDrawing" xmlns:wp="http://schemas.openxmlformats.org/drawingml/2006/wordprocessingDrawing" xmlns:w10="urn:schemas-microsoft-com:office:word" xmlns:w="http://schemas.openxmlformats.org/wordprocessingml/2006/main" xmlns:w14="http://schemas.microsoft.com/office/word/2010/wordml" xmlns:w15="http://schemas.microsoft.com/office/word/2012/wordml" xmlns:w16cid="http://schemas.microsoft.com/office/word/2016/wordml/cid" xmlns:w16se="http://schemas.microsoft.com/office/word/2015/wordml/symex" xmlns:wpg="http://schemas.microsoft.com/office/word/2010/wordprocessingGroup" xmlns:wpi="http://schemas.microsoft.com/office/word/2010/wordprocessingInk" xmlns:wne="http://schemas.microsoft.com/office/word/2006/wordml" xmlns:wps="http://schemas.microsoft.com/office/word/2010/wordprocessingShape" mc:Ignorable="w14 w15 w16se w16cid wp14">
+  <w:footnote w:type="separator" w:id="-1">
+    <w:p>
+      <w:pPr>
+        <w:spacing w:before="0" w:after="0" w:line="240" w:lineRule="auto"/>
+      </w:pPr>
+      <w:r>
+        <w:separator/>
+      </w:r>
+    </w:p>
+  </w:footnote>
+  <w:footnote w:type="continuationSeparator" w:id="0">
+    <w:p>
+      <w:pPr>
+        <w:spacing w:before="0" w:after="0" w:line="240" w:lineRule="auto"/>
+      </w:pPr>
+      <w:r>
+        <w:continuationSeparator/>
+      </w:r>
+    </w:p>
+  </w:footnote>
+</w:footnotes>
 </file>
 
 <file path=word/numbering.xml><?xml version="1.0" encoding="utf-8"?>
@@ -5530,6 +5853,56 @@
       </w:tblBorders>
     </w:tblPr>
   </w:style>
+  <w:style w:type="paragraph" w:styleId="Header">
+    <w:name w:val="header"/>
+    <w:basedOn w:val="Normal"/>
+    <w:link w:val="HeaderChar"/>
+    <w:uiPriority w:val="99"/>
+    <w:unhideWhenUsed/>
+    <w:rsid w:val="00A36431"/>
+    <w:pPr>
+      <w:tabs>
+        <w:tab w:val="center" w:pos="4680"/>
+        <w:tab w:val="right" w:pos="9360"/>
+      </w:tabs>
+      <w:spacing w:before="0" w:after="0" w:line="240" w:lineRule="auto"/>
+    </w:pPr>
+  </w:style>
+  <w:style w:type="character" w:customStyle="1" w:styleId="HeaderChar">
+    <w:name w:val="Header Char"/>
+    <w:basedOn w:val="DefaultParagraphFont"/>
+    <w:link w:val="Header"/>
+    <w:uiPriority w:val="99"/>
+    <w:rsid w:val="00A36431"/>
+    <w:rPr>
+      <w:szCs w:val="20"/>
+    </w:rPr>
+  </w:style>
+  <w:style w:type="paragraph" w:styleId="Footer">
+    <w:name w:val="footer"/>
+    <w:basedOn w:val="Normal"/>
+    <w:link w:val="FooterChar"/>
+    <w:uiPriority w:val="99"/>
+    <w:unhideWhenUsed/>
+    <w:rsid w:val="00A36431"/>
+    <w:pPr>
+      <w:tabs>
+        <w:tab w:val="center" w:pos="4680"/>
+        <w:tab w:val="right" w:pos="9360"/>
+      </w:tabs>
+      <w:spacing w:before="0" w:after="0" w:line="240" w:lineRule="auto"/>
+    </w:pPr>
+  </w:style>
+  <w:style w:type="character" w:customStyle="1" w:styleId="FooterChar">
+    <w:name w:val="Footer Char"/>
+    <w:basedOn w:val="DefaultParagraphFont"/>
+    <w:link w:val="Footer"/>
+    <w:uiPriority w:val="99"/>
+    <w:rsid w:val="00A36431"/>
+    <w:rPr>
+      <w:szCs w:val="20"/>
+    </w:rPr>
+  </w:style>
 </w:styles>
 </file>
 
@@ -5852,7 +6225,7 @@
 </file>
 
 <file path=customXml/itemProps2.xml><?xml version="1.0" encoding="utf-8"?>
-<ds:datastoreItem xmlns:ds="http://schemas.openxmlformats.org/officeDocument/2006/customXml" ds:itemID="{AC2BA8C5-3A05-4678-9513-6B101587ED47}">
+<ds:datastoreItem xmlns:ds="http://schemas.openxmlformats.org/officeDocument/2006/customXml" ds:itemID="{945210B1-FE1A-46A3-9763-24271F4FB3B9}">
   <ds:schemaRefs>
     <ds:schemaRef ds:uri="http://schemas.openxmlformats.org/officeDocument/2006/bibliography"/>
   </ds:schemaRefs>

</xml_diff>